<commit_message>
Final Version - All documents
</commit_message>
<xml_diff>
--- a/Projet/Rapport.docx
+++ b/Projet/Rapport.docx
@@ -6,6 +6,54 @@
       <w:pPr>
         <w:jc w:val="center"/>
         <w:rPr>
+          <w:sz w:val="32"/>
+          <w:szCs w:val="32"/>
+        </w:rPr>
+      </w:pPr>
+      <w:r>
+        <w:rPr>
+          <w:sz w:val="32"/>
+          <w:szCs w:val="32"/>
+        </w:rPr>
+        <w:t xml:space="preserve">Natural </w:t>
+      </w:r>
+      <w:proofErr w:type="spellStart"/>
+      <w:r>
+        <w:rPr>
+          <w:sz w:val="32"/>
+          <w:szCs w:val="32"/>
+        </w:rPr>
+        <w:t>Language</w:t>
+      </w:r>
+      <w:proofErr w:type="spellEnd"/>
+      <w:r>
+        <w:rPr>
+          <w:sz w:val="32"/>
+          <w:szCs w:val="32"/>
+        </w:rPr>
+        <w:t xml:space="preserve"> </w:t>
+      </w:r>
+      <w:proofErr w:type="spellStart"/>
+      <w:r>
+        <w:rPr>
+          <w:sz w:val="32"/>
+          <w:szCs w:val="32"/>
+        </w:rPr>
+        <w:t>Processing</w:t>
+      </w:r>
+      <w:proofErr w:type="spellEnd"/>
+      <w:r>
+        <w:rPr>
+          <w:sz w:val="32"/>
+          <w:szCs w:val="32"/>
+        </w:rPr>
+        <w:t xml:space="preserve"> – Projet</w:t>
+      </w:r>
+    </w:p>
+    <w:p>
+      <w:pPr>
+        <w:jc w:val="center"/>
+        <w:rPr>
           <w:sz w:val="28"/>
           <w:szCs w:val="28"/>
         </w:rPr>
@@ -15,104 +63,56 @@
           <w:sz w:val="28"/>
           <w:szCs w:val="28"/>
         </w:rPr>
-        <w:t xml:space="preserve">Natural </w:t>
-      </w:r>
-      <w:proofErr w:type="spellStart"/>
-      <w:r>
-        <w:rPr>
-          <w:sz w:val="28"/>
-          <w:szCs w:val="28"/>
+        <w:t>Analyse de sentiments</w:t>
+      </w:r>
+    </w:p>
+    <w:p>
+      <w:pPr>
+        <w:jc w:val="both"/>
+      </w:pPr>
+    </w:p>
+    <w:p>
+      <w:pPr>
+        <w:jc w:val="both"/>
+        <w:rPr>
+          <w:sz w:val="24"/>
+          <w:szCs w:val="24"/>
+        </w:rPr>
+      </w:pPr>
+      <w:r>
+        <w:rPr>
+          <w:sz w:val="24"/>
+          <w:szCs w:val="24"/>
+        </w:rPr>
+        <w:t xml:space="preserve">Afin de clôturer notre formation en Natural </w:t>
+      </w:r>
+      <w:proofErr w:type="spellStart"/>
+      <w:r>
+        <w:rPr>
+          <w:sz w:val="24"/>
+          <w:szCs w:val="24"/>
         </w:rPr>
         <w:t>Language</w:t>
       </w:r>
       <w:proofErr w:type="spellEnd"/>
       <w:r>
         <w:rPr>
-          <w:sz w:val="28"/>
-          <w:szCs w:val="28"/>
+          <w:sz w:val="24"/>
+          <w:szCs w:val="24"/>
         </w:rPr>
         <w:t xml:space="preserve"> </w:t>
       </w:r>
       <w:proofErr w:type="spellStart"/>
       <w:r>
         <w:rPr>
-          <w:sz w:val="28"/>
-          <w:szCs w:val="28"/>
+          <w:sz w:val="24"/>
+          <w:szCs w:val="24"/>
         </w:rPr>
         <w:t>Processing</w:t>
       </w:r>
       <w:proofErr w:type="spellEnd"/>
       <w:r>
         <w:rPr>
-          <w:sz w:val="28"/>
-          <w:szCs w:val="28"/>
-        </w:rPr>
-        <w:t xml:space="preserve"> – Projet</w:t>
-      </w:r>
-    </w:p>
-    <w:p>
-      <w:pPr>
-        <w:jc w:val="center"/>
-        <w:rPr>
-          <w:sz w:val="28"/>
-          <w:szCs w:val="28"/>
-        </w:rPr>
-      </w:pPr>
-      <w:r>
-        <w:rPr>
-          <w:sz w:val="28"/>
-          <w:szCs w:val="28"/>
-        </w:rPr>
-        <w:t>Analyse de sentiments</w:t>
-      </w:r>
-    </w:p>
-    <w:p>
-      <w:pPr>
-        <w:jc w:val="both"/>
-      </w:pPr>
-    </w:p>
-    <w:p>
-      <w:pPr>
-        <w:jc w:val="both"/>
-        <w:rPr>
-          <w:sz w:val="24"/>
-          <w:szCs w:val="24"/>
-        </w:rPr>
-      </w:pPr>
-      <w:r>
-        <w:rPr>
-          <w:sz w:val="24"/>
-          <w:szCs w:val="24"/>
-        </w:rPr>
-        <w:t xml:space="preserve">Afin de clôturer notre formation en Natural </w:t>
-      </w:r>
-      <w:proofErr w:type="spellStart"/>
-      <w:r>
-        <w:rPr>
-          <w:sz w:val="24"/>
-          <w:szCs w:val="24"/>
-        </w:rPr>
-        <w:t>Language</w:t>
-      </w:r>
-      <w:proofErr w:type="spellEnd"/>
-      <w:r>
-        <w:rPr>
-          <w:sz w:val="24"/>
-          <w:szCs w:val="24"/>
-        </w:rPr>
-        <w:t xml:space="preserve"> </w:t>
-      </w:r>
-      <w:proofErr w:type="spellStart"/>
-      <w:r>
-        <w:rPr>
-          <w:sz w:val="24"/>
-          <w:szCs w:val="24"/>
-        </w:rPr>
-        <w:t>Processing</w:t>
-      </w:r>
-      <w:proofErr w:type="spellEnd"/>
-      <w:r>
-        <w:rPr>
           <w:sz w:val="24"/>
           <w:szCs w:val="24"/>
         </w:rPr>
@@ -181,7 +181,21 @@
           <w:sz w:val="24"/>
           <w:szCs w:val="24"/>
         </w:rPr>
-        <w:t xml:space="preserve"> de pouvoir prédire le sentiment d’un texte à partir de ce modèle</w:t>
+        <w:t xml:space="preserve"> de pouvoir prédire le sentiment d’un texte </w:t>
+      </w:r>
+      <w:r>
+        <w:rPr>
+          <w:sz w:val="24"/>
+          <w:szCs w:val="24"/>
+        </w:rPr>
+        <w:t>avec</w:t>
+      </w:r>
+      <w:r>
+        <w:rPr>
+          <w:sz w:val="24"/>
+          <w:szCs w:val="24"/>
+        </w:rPr>
+        <w:t xml:space="preserve"> ce modèle</w:t>
       </w:r>
       <w:r>
         <w:rPr>
@@ -235,7 +249,7 @@
           <w:sz w:val="24"/>
           <w:szCs w:val="24"/>
         </w:rPr>
-        <w:t>Importation des données d’entrée</w:t>
+        <w:t>Importation des données</w:t>
       </w:r>
     </w:p>
     <w:p>
@@ -333,105 +347,6 @@
     </w:p>
     <w:p>
       <w:pPr>
-        <w:jc w:val="both"/>
-        <w:rPr>
-          <w:sz w:val="24"/>
-          <w:szCs w:val="24"/>
-        </w:rPr>
-      </w:pPr>
-    </w:p>
-    <w:p>
-      <w:pPr>
-        <w:jc w:val="both"/>
-        <w:rPr>
-          <w:sz w:val="24"/>
-          <w:szCs w:val="24"/>
-        </w:rPr>
-      </w:pPr>
-    </w:p>
-    <w:p>
-      <w:pPr>
-        <w:jc w:val="both"/>
-        <w:rPr>
-          <w:sz w:val="24"/>
-          <w:szCs w:val="24"/>
-        </w:rPr>
-      </w:pPr>
-    </w:p>
-    <w:p>
-      <w:pPr>
-        <w:jc w:val="both"/>
-        <w:rPr>
-          <w:sz w:val="24"/>
-          <w:szCs w:val="24"/>
-        </w:rPr>
-      </w:pPr>
-    </w:p>
-    <w:p>
-      <w:pPr>
-        <w:jc w:val="both"/>
-        <w:rPr>
-          <w:sz w:val="24"/>
-          <w:szCs w:val="24"/>
-        </w:rPr>
-      </w:pPr>
-    </w:p>
-    <w:p>
-      <w:pPr>
-        <w:jc w:val="both"/>
-        <w:rPr>
-          <w:sz w:val="24"/>
-          <w:szCs w:val="24"/>
-        </w:rPr>
-      </w:pPr>
-    </w:p>
-    <w:p>
-      <w:pPr>
-        <w:jc w:val="both"/>
-        <w:rPr>
-          <w:sz w:val="24"/>
-          <w:szCs w:val="24"/>
-        </w:rPr>
-      </w:pPr>
-    </w:p>
-    <w:p>
-      <w:pPr>
-        <w:jc w:val="both"/>
-        <w:rPr>
-          <w:sz w:val="24"/>
-          <w:szCs w:val="24"/>
-        </w:rPr>
-      </w:pPr>
-    </w:p>
-    <w:p>
-      <w:pPr>
-        <w:jc w:val="both"/>
-        <w:rPr>
-          <w:sz w:val="24"/>
-          <w:szCs w:val="24"/>
-        </w:rPr>
-      </w:pPr>
-    </w:p>
-    <w:p>
-      <w:pPr>
-        <w:jc w:val="both"/>
-        <w:rPr>
-          <w:sz w:val="24"/>
-          <w:szCs w:val="24"/>
-        </w:rPr>
-      </w:pPr>
-    </w:p>
-    <w:p>
-      <w:pPr>
-        <w:jc w:val="both"/>
-        <w:rPr>
-          <w:sz w:val="24"/>
-          <w:szCs w:val="24"/>
-        </w:rPr>
-      </w:pPr>
-    </w:p>
-    <w:p>
-      <w:pPr>
         <w:pStyle w:val="Paragraphedeliste"/>
         <w:numPr>
           <w:ilvl w:val="0"/>
@@ -449,8 +364,7 @@
           <w:sz w:val="32"/>
           <w:szCs w:val="32"/>
         </w:rPr>
-        <w:lastRenderedPageBreak/>
-        <w:t>Importation des données d’entrée</w:t>
+        <w:t>Importation des données</w:t>
       </w:r>
     </w:p>
     <w:p>
@@ -562,6 +476,7 @@
           <w:sz w:val="24"/>
           <w:szCs w:val="24"/>
         </w:rPr>
+        <w:lastRenderedPageBreak/>
         <w:t>Ci-dessus, un aperçu des données que nous avons à disposition : un tableau de 6 colonnes :</w:t>
       </w:r>
     </w:p>
@@ -791,6 +706,24 @@
     </w:p>
     <w:p>
       <w:pPr>
+        <w:jc w:val="both"/>
+        <w:rPr>
+          <w:sz w:val="24"/>
+          <w:szCs w:val="24"/>
+        </w:rPr>
+      </w:pPr>
+    </w:p>
+    <w:p>
+      <w:pPr>
+        <w:jc w:val="both"/>
+        <w:rPr>
+          <w:sz w:val="24"/>
+          <w:szCs w:val="24"/>
+        </w:rPr>
+      </w:pPr>
+    </w:p>
+    <w:p>
+      <w:pPr>
         <w:pStyle w:val="Paragraphedeliste"/>
         <w:numPr>
           <w:ilvl w:val="0"/>
@@ -1079,14 +1012,23 @@
       <w:pPr>
         <w:spacing w:after="0"/>
         <w:jc w:val="both"/>
+        <w:rPr>
+          <w:sz w:val="24"/>
+          <w:szCs w:val="24"/>
+        </w:rPr>
+      </w:pPr>
+    </w:p>
+    <w:p>
+      <w:pPr>
+        <w:spacing w:after="0"/>
       </w:pPr>
       <w:r>
         <w:rPr>
           <w:noProof/>
         </w:rPr>
         <w:drawing>
-          <wp:inline distT="0" distB="0" distL="0" distR="0" wp14:anchorId="3B98ED36" wp14:editId="09149B1A">
-            <wp:extent cx="4572000" cy="333375"/>
+          <wp:inline distT="0" distB="0" distL="0" distR="0" wp14:anchorId="3B98ED36" wp14:editId="350DB8B3">
+            <wp:extent cx="5669280" cy="499403"/>
             <wp:effectExtent l="0" t="0" r="0" b="0"/>
             <wp:docPr id="1045464494" name="Image 1045464494"/>
             <wp:cNvGraphicFramePr>
@@ -1114,7 +1056,7 @@
                   <pic:spPr>
                     <a:xfrm>
                       <a:off x="0" y="0"/>
-                      <a:ext cx="4572000" cy="333375"/>
+                      <a:ext cx="6047982" cy="532763"/>
                     </a:xfrm>
                     <a:prstGeom prst="rect">
                       <a:avLst/>
@@ -1131,9 +1073,9 @@
           <w:noProof/>
         </w:rPr>
         <w:drawing>
-          <wp:inline distT="0" distB="0" distL="0" distR="0" wp14:anchorId="35E76A0B" wp14:editId="274A2209">
-            <wp:extent cx="3362818" cy="441370"/>
-            <wp:effectExtent l="0" t="0" r="0" b="0"/>
+          <wp:inline distT="0" distB="0" distL="0" distR="0" wp14:anchorId="35E76A0B" wp14:editId="6FCC60FA">
+            <wp:extent cx="4259579" cy="604911"/>
+            <wp:effectExtent l="0" t="0" r="0" b="5080"/>
             <wp:docPr id="2075567985" name="Image 2075567985"/>
             <wp:cNvGraphicFramePr>
               <a:graphicFrameLocks xmlns:a="http://schemas.openxmlformats.org/drawingml/2006/main" noChangeAspect="1"/>
@@ -1160,7 +1102,7 @@
                   <pic:spPr>
                     <a:xfrm>
                       <a:off x="0" y="0"/>
-                      <a:ext cx="3362818" cy="441370"/>
+                      <a:ext cx="4449637" cy="631901"/>
                     </a:xfrm>
                     <a:prstGeom prst="rect">
                       <a:avLst/>
@@ -1188,10 +1130,11 @@
         <w:rPr>
           <w:noProof/>
         </w:rPr>
+        <w:lastRenderedPageBreak/>
         <w:drawing>
-          <wp:inline distT="0" distB="0" distL="0" distR="0" wp14:anchorId="748D8E27" wp14:editId="77A7F4CF">
-            <wp:extent cx="4607858" cy="2447925"/>
-            <wp:effectExtent l="0" t="0" r="0" b="0"/>
+          <wp:inline distT="0" distB="0" distL="0" distR="0" wp14:anchorId="748D8E27" wp14:editId="0BB70A48">
+            <wp:extent cx="5113606" cy="2716604"/>
+            <wp:effectExtent l="0" t="0" r="0" b="7620"/>
             <wp:docPr id="959321877" name="Image 959321877"/>
             <wp:cNvGraphicFramePr>
               <a:graphicFrameLocks xmlns:a="http://schemas.openxmlformats.org/drawingml/2006/main" noChangeAspect="1"/>
@@ -1218,7 +1161,7 @@
                   <pic:spPr>
                     <a:xfrm>
                       <a:off x="0" y="0"/>
-                      <a:ext cx="4607858" cy="2447925"/>
+                      <a:ext cx="5128599" cy="2724569"/>
                     </a:xfrm>
                     <a:prstGeom prst="rect">
                       <a:avLst/>
@@ -1230,6 +1173,12 @@
           </wp:inline>
         </w:drawing>
       </w:r>
+    </w:p>
+    <w:p>
+      <w:pPr>
+        <w:spacing w:after="0"/>
+        <w:jc w:val="center"/>
+      </w:pPr>
     </w:p>
     <w:p>
       <w:pPr>
@@ -1595,11 +1544,10 @@
         <w:rPr>
           <w:noProof/>
         </w:rPr>
-        <w:lastRenderedPageBreak/>
         <w:drawing>
-          <wp:inline distT="0" distB="0" distL="0" distR="0" wp14:anchorId="7DA4929C" wp14:editId="0BFC5648">
-            <wp:extent cx="5724525" cy="1884323"/>
-            <wp:effectExtent l="0" t="0" r="0" b="0"/>
+          <wp:inline distT="0" distB="0" distL="0" distR="0" wp14:anchorId="7DA4929C" wp14:editId="209F0674">
+            <wp:extent cx="5375417" cy="2011680"/>
+            <wp:effectExtent l="0" t="0" r="0" b="7620"/>
             <wp:docPr id="747100185" name="Image 747100185"/>
             <wp:cNvGraphicFramePr>
               <a:graphicFrameLocks xmlns:a="http://schemas.openxmlformats.org/drawingml/2006/main" noChangeAspect="1"/>
@@ -1611,7 +1559,7 @@
                     <pic:cNvPr id="0" name=""/>
                     <pic:cNvPicPr/>
                   </pic:nvPicPr>
-                  <pic:blipFill>
+                  <pic:blipFill rotWithShape="1">
                     <a:blip r:embed="rId13">
                       <a:extLst>
                         <a:ext uri="{28A0092B-C50C-407E-A947-70E740481C1C}">
@@ -1619,18 +1567,25 @@
                         </a:ext>
                       </a:extLst>
                     </a:blip>
-                    <a:stretch>
-                      <a:fillRect/>
-                    </a:stretch>
+                    <a:srcRect l="12043"/>
+                    <a:stretch/>
                   </pic:blipFill>
-                  <pic:spPr>
+                  <pic:spPr bwMode="auto">
                     <a:xfrm>
                       <a:off x="0" y="0"/>
-                      <a:ext cx="5724525" cy="1884323"/>
+                      <a:ext cx="5436918" cy="2034696"/>
                     </a:xfrm>
                     <a:prstGeom prst="rect">
                       <a:avLst/>
                     </a:prstGeom>
+                    <a:ln>
+                      <a:noFill/>
+                    </a:ln>
+                    <a:extLst>
+                      <a:ext uri="{53640926-AAD7-44D8-BBD7-CCE9431645EC}">
+                        <a14:shadowObscured xmlns:a14="http://schemas.microsoft.com/office/drawing/2010/main"/>
+                      </a:ext>
+                    </a:extLst>
                   </pic:spPr>
                 </pic:pic>
               </a:graphicData>
@@ -1653,6 +1608,7 @@
           <w:sz w:val="24"/>
           <w:szCs w:val="24"/>
         </w:rPr>
+        <w:lastRenderedPageBreak/>
         <w:t xml:space="preserve">On rassemble les </w:t>
       </w:r>
       <w:proofErr w:type="spellStart"/>
@@ -1669,23 +1625,7 @@
           <w:sz w:val="24"/>
           <w:szCs w:val="24"/>
         </w:rPr>
-        <w:t xml:space="preserve"> pour créer les phrases finales traitées, et </w:t>
-      </w:r>
-      <w:proofErr w:type="spellStart"/>
-      <w:r>
-        <w:rPr>
-          <w:sz w:val="24"/>
-          <w:szCs w:val="24"/>
-        </w:rPr>
-        <w:t>oon</w:t>
-      </w:r>
-      <w:proofErr w:type="spellEnd"/>
-      <w:r>
-        <w:rPr>
-          <w:sz w:val="24"/>
-          <w:szCs w:val="24"/>
-        </w:rPr>
-        <w:t xml:space="preserve"> les mets dans une nouvelle colonne appelée </w:t>
+        <w:t xml:space="preserve"> pour créer les phrases finales traitées, et on les met dans une nouvelle colonne appelée </w:t>
       </w:r>
       <w:r>
         <w:rPr>
@@ -1727,8 +1667,8 @@
           <w:noProof/>
         </w:rPr>
         <w:drawing>
-          <wp:inline distT="0" distB="0" distL="0" distR="0" wp14:anchorId="42257B93" wp14:editId="56DE8446">
-            <wp:extent cx="5762625" cy="1548706"/>
+          <wp:inline distT="0" distB="0" distL="0" distR="0" wp14:anchorId="42257B93" wp14:editId="22060373">
+            <wp:extent cx="5816991" cy="2238425"/>
             <wp:effectExtent l="0" t="0" r="0" b="0"/>
             <wp:docPr id="2042893640" name="Image 2042893640"/>
             <wp:cNvGraphicFramePr>
@@ -1741,7 +1681,7 @@
                     <pic:cNvPr id="0" name=""/>
                     <pic:cNvPicPr/>
                   </pic:nvPicPr>
-                  <pic:blipFill>
+                  <pic:blipFill rotWithShape="1">
                     <a:blip r:embed="rId14">
                       <a:extLst>
                         <a:ext uri="{28A0092B-C50C-407E-A947-70E740481C1C}">
@@ -1749,18 +1689,25 @@
                         </a:ext>
                       </a:extLst>
                     </a:blip>
-                    <a:stretch>
-                      <a:fillRect/>
-                    </a:stretch>
+                    <a:srcRect l="30160"/>
+                    <a:stretch/>
                   </pic:blipFill>
-                  <pic:spPr>
+                  <pic:spPr bwMode="auto">
                     <a:xfrm>
                       <a:off x="0" y="0"/>
-                      <a:ext cx="5762625" cy="1548706"/>
+                      <a:ext cx="5861327" cy="2255486"/>
                     </a:xfrm>
                     <a:prstGeom prst="rect">
                       <a:avLst/>
                     </a:prstGeom>
+                    <a:ln>
+                      <a:noFill/>
+                    </a:ln>
+                    <a:extLst>
+                      <a:ext uri="{53640926-AAD7-44D8-BBD7-CCE9431645EC}">
+                        <a14:shadowObscured xmlns:a14="http://schemas.microsoft.com/office/drawing/2010/main"/>
+                      </a:ext>
+                    </a:extLst>
                   </pic:spPr>
                 </pic:pic>
               </a:graphicData>
@@ -1946,15 +1893,46 @@
           <w:sz w:val="24"/>
           <w:szCs w:val="24"/>
         </w:rPr>
-        <w:t>. En effet, entraîner le modèle avec les 1600000 tweets prendrait beaucoup trop de temps, surtout si on veut faire un minimum d’époques pour l’entraînement</w:t>
-      </w:r>
-      <w:r>
-        <w:rPr>
-          <w:sz w:val="24"/>
-          <w:szCs w:val="24"/>
-        </w:rPr>
-        <w:t xml:space="preserve"> du modèle.</w:t>
-      </w:r>
+        <w:t>. En effet, entraîner le modèle avec les 1600000 tweets prendrait beaucoup trop de temps</w:t>
+      </w:r>
+      <w:r>
+        <w:rPr>
+          <w:sz w:val="24"/>
+          <w:szCs w:val="24"/>
+        </w:rPr>
+        <w:t xml:space="preserve"> pour les tests</w:t>
+      </w:r>
+      <w:r>
+        <w:rPr>
+          <w:sz w:val="24"/>
+          <w:szCs w:val="24"/>
+        </w:rPr>
+        <w:t>, surtout si on veut faire un minimum d’époques pour l’entraînement</w:t>
+      </w:r>
+      <w:r>
+        <w:rPr>
+          <w:sz w:val="24"/>
+          <w:szCs w:val="24"/>
+        </w:rPr>
+        <w:t xml:space="preserve"> du modèle</w:t>
+      </w:r>
+      <w:r>
+        <w:rPr>
+          <w:sz w:val="24"/>
+          <w:szCs w:val="24"/>
+        </w:rPr>
+        <w:t xml:space="preserve"> (Pour mon dernier test, j’ai pris 50000 de chaque)</w:t>
+      </w:r>
+    </w:p>
+    <w:p>
+      <w:pPr>
+        <w:spacing w:after="0"/>
+        <w:jc w:val="both"/>
+        <w:rPr>
+          <w:sz w:val="24"/>
+          <w:szCs w:val="24"/>
+        </w:rPr>
+      </w:pPr>
     </w:p>
     <w:p>
       <w:pPr>
@@ -1966,8 +1944,8 @@
           <w:noProof/>
         </w:rPr>
         <w:drawing>
-          <wp:inline distT="0" distB="0" distL="0" distR="0" wp14:anchorId="59307001" wp14:editId="7090467C">
-            <wp:extent cx="3472132" cy="1533525"/>
+          <wp:inline distT="0" distB="0" distL="0" distR="0" wp14:anchorId="59307001" wp14:editId="3D9A37A1">
+            <wp:extent cx="4114800" cy="1817370"/>
             <wp:effectExtent l="0" t="0" r="0" b="0"/>
             <wp:docPr id="2071516785" name="Image 2071516785"/>
             <wp:cNvGraphicFramePr>
@@ -1995,7 +1973,7 @@
                   <pic:spPr>
                     <a:xfrm>
                       <a:off x="0" y="0"/>
-                      <a:ext cx="3472132" cy="1533525"/>
+                      <a:ext cx="4133570" cy="1825660"/>
                     </a:xfrm>
                     <a:prstGeom prst="rect">
                       <a:avLst/>
@@ -2012,8 +1990,26 @@
       <w:pPr>
         <w:spacing w:after="0"/>
         <w:jc w:val="both"/>
-      </w:pPr>
-      <w:r>
+        <w:rPr>
+          <w:sz w:val="24"/>
+          <w:szCs w:val="24"/>
+        </w:rPr>
+      </w:pPr>
+    </w:p>
+    <w:p>
+      <w:pPr>
+        <w:spacing w:after="0"/>
+        <w:jc w:val="both"/>
+        <w:rPr>
+          <w:sz w:val="24"/>
+          <w:szCs w:val="24"/>
+        </w:rPr>
+      </w:pPr>
+      <w:r>
+        <w:rPr>
+          <w:sz w:val="24"/>
+          <w:szCs w:val="24"/>
+        </w:rPr>
         <w:t>Puis nous définissons nos données d’entrée : x sera les textes et y les sentiments</w:t>
       </w:r>
     </w:p>
@@ -2021,15 +2017,36 @@
       <w:pPr>
         <w:spacing w:after="0"/>
         <w:jc w:val="both"/>
-      </w:pPr>
-      <w:r>
-        <w:t>Il faut maintenant transformer nos mots en vecteurs.</w:t>
-      </w:r>
-    </w:p>
-    <w:p>
-      <w:pPr>
-        <w:spacing w:after="0"/>
-        <w:jc w:val="both"/>
+        <w:rPr>
+          <w:sz w:val="24"/>
+          <w:szCs w:val="24"/>
+        </w:rPr>
+      </w:pPr>
+      <w:r>
+        <w:rPr>
+          <w:sz w:val="24"/>
+          <w:szCs w:val="24"/>
+        </w:rPr>
+        <w:t>Il faut maintenant transformer nos mots en vecteurs</w:t>
+      </w:r>
+      <w:r>
+        <w:rPr>
+          <w:sz w:val="24"/>
+          <w:szCs w:val="24"/>
+        </w:rPr>
+        <w:t xml:space="preserve"> de mots.</w:t>
+      </w:r>
+    </w:p>
+    <w:p>
+      <w:pPr>
+        <w:spacing w:after="0"/>
+        <w:jc w:val="both"/>
+        <w:rPr>
+          <w:rFonts w:ascii="Calibri" w:eastAsia="Calibri" w:hAnsi="Calibri" w:cs="Calibri"/>
+          <w:color w:val="212121"/>
+          <w:sz w:val="24"/>
+          <w:szCs w:val="24"/>
+        </w:rPr>
       </w:pPr>
       <w:proofErr w:type="spellStart"/>
       <w:proofErr w:type="gramStart"/>
@@ -2042,8 +2059,365 @@
           <w:sz w:val="24"/>
           <w:szCs w:val="24"/>
         </w:rPr>
+        <w:t>max</w:t>
+      </w:r>
+      <w:proofErr w:type="gramEnd"/>
+      <w:r>
+        <w:rPr>
+          <w:rFonts w:ascii="Calibri" w:eastAsia="Calibri" w:hAnsi="Calibri" w:cs="Calibri"/>
+          <w:i/>
+          <w:iCs/>
+          <w:color w:val="212121"/>
+          <w:sz w:val="24"/>
+          <w:szCs w:val="24"/>
+        </w:rPr>
+        <w:t>_len</w:t>
+      </w:r>
+      <w:proofErr w:type="spellEnd"/>
+      <w:r>
+        <w:rPr>
+          <w:rFonts w:ascii="Calibri" w:eastAsia="Calibri" w:hAnsi="Calibri" w:cs="Calibri"/>
+          <w:color w:val="212121"/>
+          <w:sz w:val="24"/>
+          <w:szCs w:val="24"/>
+        </w:rPr>
+        <w:t xml:space="preserve"> représente le nombre maximum de mots sélectionnés pour l'entrainement. Ces mots seront utilisés selon l'importance qui distingue les tweets positifs et négatifs. Nous en choisissons 500.</w:t>
+      </w:r>
+    </w:p>
+    <w:p>
+      <w:pPr>
+        <w:spacing w:after="0"/>
+        <w:jc w:val="both"/>
+        <w:rPr>
+          <w:rFonts w:ascii="Calibri" w:eastAsia="Calibri" w:hAnsi="Calibri" w:cs="Calibri"/>
+          <w:color w:val="212121"/>
+          <w:sz w:val="24"/>
+          <w:szCs w:val="24"/>
+        </w:rPr>
+      </w:pPr>
+      <w:r>
+        <w:rPr>
+          <w:rFonts w:ascii="Calibri" w:eastAsia="Calibri" w:hAnsi="Calibri" w:cs="Calibri"/>
+          <w:color w:val="212121"/>
+          <w:sz w:val="24"/>
+          <w:szCs w:val="24"/>
+        </w:rPr>
         <w:lastRenderedPageBreak/>
-        <w:t>max</w:t>
+        <w:t xml:space="preserve">Ensuite, nous définissons le </w:t>
+      </w:r>
+      <w:proofErr w:type="spellStart"/>
+      <w:r>
+        <w:rPr>
+          <w:rFonts w:ascii="Calibri" w:eastAsia="Calibri" w:hAnsi="Calibri" w:cs="Calibri"/>
+          <w:color w:val="212121"/>
+          <w:sz w:val="24"/>
+          <w:szCs w:val="24"/>
+        </w:rPr>
+        <w:t>Tokenizer</w:t>
+      </w:r>
+      <w:proofErr w:type="spellEnd"/>
+      <w:r>
+        <w:rPr>
+          <w:rFonts w:ascii="Calibri" w:eastAsia="Calibri" w:hAnsi="Calibri" w:cs="Calibri"/>
+          <w:color w:val="212121"/>
+          <w:sz w:val="24"/>
+          <w:szCs w:val="24"/>
+        </w:rPr>
+        <w:t xml:space="preserve">, pour lequel nous choisissons un </w:t>
+      </w:r>
+      <w:proofErr w:type="spellStart"/>
+      <w:r>
+        <w:rPr>
+          <w:rFonts w:ascii="Calibri" w:eastAsia="Calibri" w:hAnsi="Calibri" w:cs="Calibri"/>
+          <w:i/>
+          <w:iCs/>
+          <w:color w:val="212121"/>
+          <w:sz w:val="24"/>
+          <w:szCs w:val="24"/>
+        </w:rPr>
+        <w:t>num_words</w:t>
+      </w:r>
+      <w:proofErr w:type="spellEnd"/>
+      <w:r>
+        <w:rPr>
+          <w:rFonts w:ascii="Calibri" w:eastAsia="Calibri" w:hAnsi="Calibri" w:cs="Calibri"/>
+          <w:color w:val="212121"/>
+          <w:sz w:val="24"/>
+          <w:szCs w:val="24"/>
+        </w:rPr>
+        <w:t xml:space="preserve"> de 2000, c'est-à-dire que celui-ci n'utilisera que les 2000 mots les plus communs dans le jeu de données. Le </w:t>
+      </w:r>
+      <w:proofErr w:type="spellStart"/>
+      <w:r>
+        <w:rPr>
+          <w:rFonts w:ascii="Calibri" w:eastAsia="Calibri" w:hAnsi="Calibri" w:cs="Calibri"/>
+          <w:color w:val="212121"/>
+          <w:sz w:val="24"/>
+          <w:szCs w:val="24"/>
+        </w:rPr>
+        <w:t>tokenizer</w:t>
+      </w:r>
+      <w:proofErr w:type="spellEnd"/>
+      <w:r>
+        <w:rPr>
+          <w:rFonts w:ascii="Calibri" w:eastAsia="Calibri" w:hAnsi="Calibri" w:cs="Calibri"/>
+          <w:color w:val="212121"/>
+          <w:sz w:val="24"/>
+          <w:szCs w:val="24"/>
+        </w:rPr>
+        <w:t xml:space="preserve"> crée des </w:t>
+      </w:r>
+      <w:proofErr w:type="spellStart"/>
+      <w:r>
+        <w:rPr>
+          <w:rFonts w:ascii="Calibri" w:eastAsia="Calibri" w:hAnsi="Calibri" w:cs="Calibri"/>
+          <w:color w:val="212121"/>
+          <w:sz w:val="24"/>
+          <w:szCs w:val="24"/>
+        </w:rPr>
+        <w:t>tokens</w:t>
+      </w:r>
+      <w:proofErr w:type="spellEnd"/>
+      <w:r>
+        <w:rPr>
+          <w:rFonts w:ascii="Calibri" w:eastAsia="Calibri" w:hAnsi="Calibri" w:cs="Calibri"/>
+          <w:color w:val="212121"/>
+          <w:sz w:val="24"/>
+          <w:szCs w:val="24"/>
+        </w:rPr>
+        <w:t xml:space="preserve"> pour chaque mot du jeu de données et les mappe à un index à l'aide d'un dictionnaire. On utilise alors la méthode </w:t>
+      </w:r>
+      <w:proofErr w:type="spellStart"/>
+      <w:r>
+        <w:rPr>
+          <w:rFonts w:ascii="Calibri" w:eastAsia="Calibri" w:hAnsi="Calibri" w:cs="Calibri"/>
+          <w:i/>
+          <w:iCs/>
+          <w:color w:val="212121"/>
+          <w:sz w:val="24"/>
+          <w:szCs w:val="24"/>
+        </w:rPr>
+        <w:t>fit_on_texts</w:t>
+      </w:r>
+      <w:proofErr w:type="spellEnd"/>
+      <w:r>
+        <w:rPr>
+          <w:rFonts w:ascii="Calibri" w:eastAsia="Calibri" w:hAnsi="Calibri" w:cs="Calibri"/>
+          <w:color w:val="212121"/>
+          <w:sz w:val="24"/>
+          <w:szCs w:val="24"/>
+        </w:rPr>
+        <w:t>, qui crée l'index de vocabulaire basé sur la fréquence des mots.</w:t>
+      </w:r>
+    </w:p>
+    <w:p>
+      <w:pPr>
+        <w:spacing w:after="0"/>
+        <w:jc w:val="both"/>
+        <w:rPr>
+          <w:rFonts w:ascii="Calibri" w:eastAsia="Calibri" w:hAnsi="Calibri" w:cs="Calibri"/>
+          <w:color w:val="212121"/>
+          <w:sz w:val="24"/>
+          <w:szCs w:val="24"/>
+        </w:rPr>
+      </w:pPr>
+    </w:p>
+    <w:p>
+      <w:pPr>
+        <w:spacing w:after="0"/>
+        <w:jc w:val="both"/>
+        <w:rPr>
+          <w:rFonts w:ascii="Calibri" w:eastAsia="Calibri" w:hAnsi="Calibri" w:cs="Calibri"/>
+          <w:color w:val="212121"/>
+          <w:sz w:val="24"/>
+          <w:szCs w:val="24"/>
+        </w:rPr>
+      </w:pPr>
+      <w:r>
+        <w:rPr>
+          <w:rFonts w:ascii="Calibri" w:eastAsia="Calibri" w:hAnsi="Calibri" w:cs="Calibri"/>
+          <w:color w:val="212121"/>
+          <w:sz w:val="24"/>
+          <w:szCs w:val="24"/>
+        </w:rPr>
+        <w:t>Pour notre modèle, il est nécessaire que les données d'entrée soient codées en entier</w:t>
+      </w:r>
+      <w:r>
+        <w:rPr>
+          <w:rFonts w:ascii="Calibri" w:eastAsia="Calibri" w:hAnsi="Calibri" w:cs="Calibri"/>
+          <w:color w:val="212121"/>
+          <w:sz w:val="24"/>
+          <w:szCs w:val="24"/>
+        </w:rPr>
+        <w:t>s</w:t>
+      </w:r>
+      <w:r>
+        <w:rPr>
+          <w:rFonts w:ascii="Calibri" w:eastAsia="Calibri" w:hAnsi="Calibri" w:cs="Calibri"/>
+          <w:color w:val="212121"/>
+          <w:sz w:val="24"/>
+          <w:szCs w:val="24"/>
+        </w:rPr>
+        <w:t xml:space="preserve">, de sorte que chaque mot soit représenté par un entier unique. C'est pour cela que nous utilisons la fonction </w:t>
+      </w:r>
+      <w:proofErr w:type="spellStart"/>
+      <w:r>
+        <w:rPr>
+          <w:rFonts w:ascii="Calibri" w:eastAsia="Calibri" w:hAnsi="Calibri" w:cs="Calibri"/>
+          <w:i/>
+          <w:iCs/>
+          <w:color w:val="212121"/>
+          <w:sz w:val="24"/>
+          <w:szCs w:val="24"/>
+        </w:rPr>
+        <w:t>texts_to_sequences</w:t>
+      </w:r>
+      <w:proofErr w:type="spellEnd"/>
+      <w:r>
+        <w:rPr>
+          <w:rFonts w:ascii="Calibri" w:eastAsia="Calibri" w:hAnsi="Calibri" w:cs="Calibri"/>
+          <w:color w:val="212121"/>
+          <w:sz w:val="24"/>
+          <w:szCs w:val="24"/>
+        </w:rPr>
+        <w:t xml:space="preserve">, qui transforme chaque texte en une séquence d'entiers. Chaque mot du texte est alors remplacé par sa valeur entière correspondante dans le dictionnaire </w:t>
+      </w:r>
+      <w:proofErr w:type="spellStart"/>
+      <w:r>
+        <w:rPr>
+          <w:rFonts w:ascii="Calibri" w:eastAsia="Calibri" w:hAnsi="Calibri" w:cs="Calibri"/>
+          <w:i/>
+          <w:iCs/>
+          <w:color w:val="212121"/>
+          <w:sz w:val="24"/>
+          <w:szCs w:val="24"/>
+        </w:rPr>
+        <w:t>fit_on_texts</w:t>
+      </w:r>
+      <w:proofErr w:type="spellEnd"/>
+    </w:p>
+    <w:p>
+      <w:pPr>
+        <w:spacing w:after="0"/>
+        <w:jc w:val="both"/>
+        <w:rPr>
+          <w:rFonts w:ascii="Calibri" w:eastAsia="Calibri" w:hAnsi="Calibri" w:cs="Calibri"/>
+          <w:color w:val="212121"/>
+          <w:sz w:val="24"/>
+          <w:szCs w:val="24"/>
+        </w:rPr>
+      </w:pPr>
+      <w:r>
+        <w:rPr>
+          <w:rFonts w:ascii="Calibri" w:eastAsia="Calibri" w:hAnsi="Calibri" w:cs="Calibri"/>
+          <w:color w:val="212121"/>
+          <w:sz w:val="24"/>
+          <w:szCs w:val="24"/>
+        </w:rPr>
+        <w:t xml:space="preserve">Etant donné que nous allons construire un modèle séquentiel, alimenté par des séquences de nombres, nous devons nous assurer que les séquences en entrée auront toutes la même forme, elles doivent toutes avoir la même longueur. Le problème est que les textes des tweets ont un nombre de mots différent. Pour pallier ce problème, nous utilisons la fonction </w:t>
+      </w:r>
+      <w:proofErr w:type="spellStart"/>
+      <w:r>
+        <w:rPr>
+          <w:rFonts w:ascii="Calibri" w:eastAsia="Calibri" w:hAnsi="Calibri" w:cs="Calibri"/>
+          <w:i/>
+          <w:iCs/>
+          <w:color w:val="212121"/>
+          <w:sz w:val="24"/>
+          <w:szCs w:val="24"/>
+        </w:rPr>
+        <w:t>pad_sequence</w:t>
+      </w:r>
+      <w:proofErr w:type="spellEnd"/>
+      <w:r>
+        <w:rPr>
+          <w:rFonts w:ascii="Calibri" w:eastAsia="Calibri" w:hAnsi="Calibri" w:cs="Calibri"/>
+          <w:color w:val="212121"/>
+          <w:sz w:val="24"/>
+          <w:szCs w:val="24"/>
+        </w:rPr>
+        <w:t xml:space="preserve"> de </w:t>
+      </w:r>
+      <w:proofErr w:type="spellStart"/>
+      <w:r>
+        <w:rPr>
+          <w:rFonts w:ascii="Calibri" w:eastAsia="Calibri" w:hAnsi="Calibri" w:cs="Calibri"/>
+          <w:i/>
+          <w:iCs/>
+          <w:color w:val="212121"/>
+          <w:sz w:val="24"/>
+          <w:szCs w:val="24"/>
+        </w:rPr>
+        <w:t>keras</w:t>
+      </w:r>
+      <w:proofErr w:type="spellEnd"/>
+      <w:r>
+        <w:rPr>
+          <w:rFonts w:ascii="Calibri" w:eastAsia="Calibri" w:hAnsi="Calibri" w:cs="Calibri"/>
+          <w:color w:val="212121"/>
+          <w:sz w:val="24"/>
+          <w:szCs w:val="24"/>
+        </w:rPr>
+        <w:t xml:space="preserve">, qui transforme toute la séquence dans une longueur constante </w:t>
+      </w:r>
+      <w:proofErr w:type="spellStart"/>
+      <w:r>
+        <w:rPr>
+          <w:rFonts w:ascii="Calibri" w:eastAsia="Calibri" w:hAnsi="Calibri" w:cs="Calibri"/>
+          <w:i/>
+          <w:iCs/>
+          <w:color w:val="212121"/>
+          <w:sz w:val="24"/>
+          <w:szCs w:val="24"/>
+        </w:rPr>
+        <w:t>max_len</w:t>
+      </w:r>
+      <w:proofErr w:type="spellEnd"/>
+      <w:r>
+        <w:rPr>
+          <w:rFonts w:ascii="Calibri" w:eastAsia="Calibri" w:hAnsi="Calibri" w:cs="Calibri"/>
+          <w:color w:val="212121"/>
+          <w:sz w:val="24"/>
+          <w:szCs w:val="24"/>
+        </w:rPr>
+        <w:t>.</w:t>
+      </w:r>
+    </w:p>
+    <w:p>
+      <w:pPr>
+        <w:spacing w:after="0"/>
+        <w:jc w:val="both"/>
+        <w:rPr>
+          <w:rFonts w:ascii="Calibri" w:eastAsia="Calibri" w:hAnsi="Calibri" w:cs="Calibri"/>
+          <w:color w:val="212121"/>
+          <w:sz w:val="24"/>
+          <w:szCs w:val="24"/>
+        </w:rPr>
+      </w:pPr>
+    </w:p>
+    <w:p>
+      <w:pPr>
+        <w:spacing w:after="0"/>
+        <w:jc w:val="both"/>
+        <w:rPr>
+          <w:rFonts w:ascii="Calibri" w:eastAsia="Calibri" w:hAnsi="Calibri" w:cs="Calibri"/>
+          <w:color w:val="212121"/>
+          <w:sz w:val="24"/>
+          <w:szCs w:val="24"/>
+        </w:rPr>
+      </w:pPr>
+      <w:proofErr w:type="spellStart"/>
+      <w:proofErr w:type="gramStart"/>
+      <w:r>
+        <w:rPr>
+          <w:rFonts w:ascii="Calibri" w:eastAsia="Calibri" w:hAnsi="Calibri" w:cs="Calibri"/>
+          <w:i/>
+          <w:iCs/>
+          <w:color w:val="212121"/>
+          <w:sz w:val="24"/>
+          <w:szCs w:val="24"/>
+        </w:rPr>
+        <w:t>vocab</w:t>
       </w:r>
       <w:proofErr w:type="gramEnd"/>
       <w:r>
@@ -2055,7 +2429,7 @@
           <w:sz w:val="24"/>
           <w:szCs w:val="24"/>
         </w:rPr>
-        <w:t>_len</w:t>
+        <w:t>_size</w:t>
       </w:r>
       <w:proofErr w:type="spellEnd"/>
       <w:r>
@@ -2065,7 +2439,7 @@
           <w:sz w:val="24"/>
           <w:szCs w:val="24"/>
         </w:rPr>
-        <w:t xml:space="preserve"> représente le nombre maximum de mots sélectionnés pour l'entrainement. Ces mots seront utilisés selon l'importance qui distingue les tweets positifs et négatifs. Nous en choisissons 500.</w:t>
+        <w:t xml:space="preserve"> représente le nombre total de mots dans le jeu de données</w:t>
       </w:r>
     </w:p>
     <w:p>
@@ -2079,223 +2453,6 @@
           <w:szCs w:val="24"/>
         </w:rPr>
       </w:pPr>
-      <w:r>
-        <w:rPr>
-          <w:rFonts w:ascii="Calibri" w:eastAsia="Calibri" w:hAnsi="Calibri" w:cs="Calibri"/>
-          <w:color w:val="212121"/>
-          <w:sz w:val="24"/>
-          <w:szCs w:val="24"/>
-        </w:rPr>
-        <w:t xml:space="preserve">Nous utilisons ensuite un </w:t>
-      </w:r>
-      <w:proofErr w:type="spellStart"/>
-      <w:r>
-        <w:rPr>
-          <w:rFonts w:ascii="Calibri" w:eastAsia="Calibri" w:hAnsi="Calibri" w:cs="Calibri"/>
-          <w:color w:val="212121"/>
-          <w:sz w:val="24"/>
-          <w:szCs w:val="24"/>
-        </w:rPr>
-        <w:t>Tokenizer</w:t>
-      </w:r>
-      <w:proofErr w:type="spellEnd"/>
-      <w:r>
-        <w:rPr>
-          <w:rFonts w:ascii="Calibri" w:eastAsia="Calibri" w:hAnsi="Calibri" w:cs="Calibri"/>
-          <w:color w:val="212121"/>
-          <w:sz w:val="24"/>
-          <w:szCs w:val="24"/>
-        </w:rPr>
-        <w:t xml:space="preserve">, dont le but est de créer des </w:t>
-      </w:r>
-      <w:proofErr w:type="spellStart"/>
-      <w:r>
-        <w:rPr>
-          <w:rFonts w:ascii="Calibri" w:eastAsia="Calibri" w:hAnsi="Calibri" w:cs="Calibri"/>
-          <w:color w:val="212121"/>
-          <w:sz w:val="24"/>
-          <w:szCs w:val="24"/>
-        </w:rPr>
-        <w:t>tokens</w:t>
-      </w:r>
-      <w:proofErr w:type="spellEnd"/>
-      <w:r>
-        <w:rPr>
-          <w:rFonts w:ascii="Calibri" w:eastAsia="Calibri" w:hAnsi="Calibri" w:cs="Calibri"/>
-          <w:color w:val="212121"/>
-          <w:sz w:val="24"/>
-          <w:szCs w:val="24"/>
-        </w:rPr>
-        <w:t xml:space="preserve"> pour chaque mot du jeu de données et de les mapper à un index à l'aide d'un dictionnaire. </w:t>
-      </w:r>
-      <w:r>
-        <w:rPr>
-          <w:rFonts w:ascii="Calibri" w:eastAsia="Calibri" w:hAnsi="Calibri" w:cs="Calibri"/>
-          <w:color w:val="212121"/>
-          <w:sz w:val="24"/>
-          <w:szCs w:val="24"/>
-        </w:rPr>
-        <w:t>N</w:t>
-      </w:r>
-      <w:r>
-        <w:rPr>
-          <w:rFonts w:ascii="Calibri" w:eastAsia="Calibri" w:hAnsi="Calibri" w:cs="Calibri"/>
-          <w:color w:val="212121"/>
-          <w:sz w:val="24"/>
-          <w:szCs w:val="24"/>
-        </w:rPr>
-        <w:t xml:space="preserve">ous </w:t>
-      </w:r>
-      <w:r>
-        <w:rPr>
-          <w:rFonts w:ascii="Calibri" w:eastAsia="Calibri" w:hAnsi="Calibri" w:cs="Calibri"/>
-          <w:color w:val="212121"/>
-          <w:sz w:val="24"/>
-          <w:szCs w:val="24"/>
-        </w:rPr>
-        <w:t xml:space="preserve">lui </w:t>
-      </w:r>
-      <w:r>
-        <w:rPr>
-          <w:rFonts w:ascii="Calibri" w:eastAsia="Calibri" w:hAnsi="Calibri" w:cs="Calibri"/>
-          <w:color w:val="212121"/>
-          <w:sz w:val="24"/>
-          <w:szCs w:val="24"/>
-        </w:rPr>
-        <w:t xml:space="preserve">choisissons un </w:t>
-      </w:r>
-      <w:proofErr w:type="spellStart"/>
-      <w:r>
-        <w:rPr>
-          <w:rFonts w:ascii="Calibri" w:eastAsia="Calibri" w:hAnsi="Calibri" w:cs="Calibri"/>
-          <w:color w:val="212121"/>
-          <w:sz w:val="24"/>
-          <w:szCs w:val="24"/>
-        </w:rPr>
-        <w:t>num_words</w:t>
-      </w:r>
-      <w:proofErr w:type="spellEnd"/>
-      <w:r>
-        <w:rPr>
-          <w:rFonts w:ascii="Calibri" w:eastAsia="Calibri" w:hAnsi="Calibri" w:cs="Calibri"/>
-          <w:color w:val="212121"/>
-          <w:sz w:val="24"/>
-          <w:szCs w:val="24"/>
-        </w:rPr>
-        <w:t xml:space="preserve"> de 2000, c'est-à-dire qu</w:t>
-      </w:r>
-      <w:r>
-        <w:rPr>
-          <w:rFonts w:ascii="Calibri" w:eastAsia="Calibri" w:hAnsi="Calibri" w:cs="Calibri"/>
-          <w:color w:val="212121"/>
-          <w:sz w:val="24"/>
-          <w:szCs w:val="24"/>
-        </w:rPr>
-        <w:t xml:space="preserve">'il </w:t>
-      </w:r>
-      <w:r>
-        <w:rPr>
-          <w:rFonts w:ascii="Calibri" w:eastAsia="Calibri" w:hAnsi="Calibri" w:cs="Calibri"/>
-          <w:color w:val="212121"/>
-          <w:sz w:val="24"/>
-          <w:szCs w:val="24"/>
-        </w:rPr>
-        <w:t>n'utilisera que les 2000 mots les plus communs dans le jeu de données</w:t>
-      </w:r>
-      <w:r>
-        <w:rPr>
-          <w:rFonts w:ascii="Calibri" w:eastAsia="Calibri" w:hAnsi="Calibri" w:cs="Calibri"/>
-          <w:color w:val="212121"/>
-          <w:sz w:val="24"/>
-          <w:szCs w:val="24"/>
-        </w:rPr>
-        <w:t>.</w:t>
-      </w:r>
-    </w:p>
-    <w:p>
-      <w:pPr>
-        <w:spacing w:after="0"/>
-        <w:jc w:val="both"/>
-      </w:pPr>
-      <w:r>
-        <w:rPr>
-          <w:rFonts w:ascii="Calibri" w:eastAsia="Calibri" w:hAnsi="Calibri" w:cs="Calibri"/>
-          <w:color w:val="212121"/>
-          <w:sz w:val="24"/>
-          <w:szCs w:val="24"/>
-        </w:rPr>
-        <w:t xml:space="preserve">Etant donné que nous allons construire un modèle séquentiel, alimenté par des séquences de nombres, nous devons nous assurer que les séquences en entrée auront toutes la même forme, elles doivent toutes avoir la même longueur. Le problème est que les textes des tweets ont un nombre de mots différent. Pour pallier ce problème, nous utilisons la fonction </w:t>
-      </w:r>
-      <w:proofErr w:type="spellStart"/>
-      <w:r>
-        <w:rPr>
-          <w:rFonts w:ascii="Calibri" w:eastAsia="Calibri" w:hAnsi="Calibri" w:cs="Calibri"/>
-          <w:i/>
-          <w:iCs/>
-          <w:color w:val="212121"/>
-          <w:sz w:val="24"/>
-          <w:szCs w:val="24"/>
-        </w:rPr>
-        <w:t>pad_sequence</w:t>
-      </w:r>
-      <w:proofErr w:type="spellEnd"/>
-      <w:r>
-        <w:rPr>
-          <w:rFonts w:ascii="Calibri" w:eastAsia="Calibri" w:hAnsi="Calibri" w:cs="Calibri"/>
-          <w:color w:val="212121"/>
-          <w:sz w:val="24"/>
-          <w:szCs w:val="24"/>
-        </w:rPr>
-        <w:t xml:space="preserve"> de </w:t>
-      </w:r>
-      <w:proofErr w:type="spellStart"/>
-      <w:r>
-        <w:rPr>
-          <w:rFonts w:ascii="Calibri" w:eastAsia="Calibri" w:hAnsi="Calibri" w:cs="Calibri"/>
-          <w:color w:val="212121"/>
-          <w:sz w:val="24"/>
-          <w:szCs w:val="24"/>
-        </w:rPr>
-        <w:t>keras</w:t>
-      </w:r>
-      <w:proofErr w:type="spellEnd"/>
-      <w:r>
-        <w:rPr>
-          <w:rFonts w:ascii="Calibri" w:eastAsia="Calibri" w:hAnsi="Calibri" w:cs="Calibri"/>
-          <w:color w:val="212121"/>
-          <w:sz w:val="24"/>
-          <w:szCs w:val="24"/>
-        </w:rPr>
-        <w:t xml:space="preserve">. Cette fonction transforme toute la séquence dans une longueur constante </w:t>
-      </w:r>
-      <w:proofErr w:type="spellStart"/>
-      <w:r>
-        <w:rPr>
-          <w:rFonts w:ascii="Calibri" w:eastAsia="Calibri" w:hAnsi="Calibri" w:cs="Calibri"/>
-          <w:i/>
-          <w:iCs/>
-          <w:color w:val="212121"/>
-          <w:sz w:val="24"/>
-          <w:szCs w:val="24"/>
-        </w:rPr>
-        <w:t>max_len</w:t>
-      </w:r>
-      <w:proofErr w:type="spellEnd"/>
-      <w:r>
-        <w:rPr>
-          <w:rFonts w:ascii="Calibri" w:eastAsia="Calibri" w:hAnsi="Calibri" w:cs="Calibri"/>
-          <w:color w:val="212121"/>
-          <w:sz w:val="24"/>
-          <w:szCs w:val="24"/>
-        </w:rPr>
-        <w:t>.</w:t>
-      </w:r>
-    </w:p>
-    <w:p>
-      <w:pPr>
-        <w:spacing w:after="0"/>
-        <w:jc w:val="both"/>
-      </w:pPr>
     </w:p>
     <w:p>
       <w:pPr>
@@ -2307,9 +2464,9 @@
           <w:noProof/>
         </w:rPr>
         <w:drawing>
-          <wp:inline distT="0" distB="0" distL="0" distR="0" wp14:anchorId="23691C75" wp14:editId="1D97290D">
-            <wp:extent cx="5225143" cy="1828800"/>
-            <wp:effectExtent l="0" t="0" r="0" b="0"/>
+          <wp:inline distT="0" distB="0" distL="0" distR="0" wp14:anchorId="23691C75" wp14:editId="69CC4F62">
+            <wp:extent cx="5084466" cy="1779563"/>
+            <wp:effectExtent l="0" t="0" r="1905" b="0"/>
             <wp:docPr id="1094455999" name="Image 1094455999"/>
             <wp:cNvGraphicFramePr>
               <a:graphicFrameLocks xmlns:a="http://schemas.openxmlformats.org/drawingml/2006/main" noChangeAspect="1"/>
@@ -2336,7 +2493,7 @@
                   <pic:spPr>
                     <a:xfrm>
                       <a:off x="0" y="0"/>
-                      <a:ext cx="5225143" cy="1828800"/>
+                      <a:ext cx="5142873" cy="1800005"/>
                     </a:xfrm>
                     <a:prstGeom prst="rect">
                       <a:avLst/>
@@ -2386,6 +2543,8 @@
       <w:r>
         <w:rPr>
           <w:rFonts w:ascii="Calibri" w:eastAsia="Calibri" w:hAnsi="Calibri" w:cs="Calibri"/>
+          <w:i/>
+          <w:iCs/>
           <w:color w:val="212121"/>
           <w:sz w:val="24"/>
           <w:szCs w:val="24"/>
@@ -2396,13 +2555,14 @@
       <w:r>
         <w:rPr>
           <w:rFonts w:ascii="Calibri" w:eastAsia="Calibri" w:hAnsi="Calibri" w:cs="Calibri"/>
+          <w:i/>
+          <w:iCs/>
           <w:color w:val="212121"/>
           <w:sz w:val="24"/>
           <w:szCs w:val="24"/>
         </w:rPr>
-        <w:t xml:space="preserve"> de </w:t>
-      </w:r>
-      <w:proofErr w:type="spellStart"/>
+        <w:t xml:space="preserve"> </w:t>
+      </w:r>
       <w:r>
         <w:rPr>
           <w:rFonts w:ascii="Calibri" w:eastAsia="Calibri" w:hAnsi="Calibri" w:cs="Calibri"/>
@@ -2410,6 +2570,18 @@
           <w:sz w:val="24"/>
           <w:szCs w:val="24"/>
         </w:rPr>
+        <w:t xml:space="preserve">de </w:t>
+      </w:r>
+      <w:proofErr w:type="spellStart"/>
+      <w:r>
+        <w:rPr>
+          <w:rFonts w:ascii="Calibri" w:eastAsia="Calibri" w:hAnsi="Calibri" w:cs="Calibri"/>
+          <w:i/>
+          <w:iCs/>
+          <w:color w:val="212121"/>
+          <w:sz w:val="24"/>
+          <w:szCs w:val="24"/>
+        </w:rPr>
         <w:t>sklearn</w:t>
       </w:r>
       <w:proofErr w:type="spellEnd"/>
@@ -2426,6 +2598,8 @@
       <w:r>
         <w:rPr>
           <w:rFonts w:ascii="Calibri" w:eastAsia="Calibri" w:hAnsi="Calibri" w:cs="Calibri"/>
+          <w:i/>
+          <w:iCs/>
           <w:color w:val="212121"/>
           <w:sz w:val="24"/>
           <w:szCs w:val="24"/>
@@ -2441,6 +2615,15 @@
           <w:szCs w:val="24"/>
         </w:rPr>
         <w:t>, qui correspond à la portion du jeu de données que nous souhaitons assigner aux données de test. Nous choisissons d'assigner 20% du jeu de données aux données de test</w:t>
+      </w:r>
+      <w:r>
+        <w:rPr>
+          <w:rFonts w:ascii="Calibri" w:eastAsia="Calibri" w:hAnsi="Calibri" w:cs="Calibri"/>
+          <w:color w:val="212121"/>
+          <w:sz w:val="24"/>
+          <w:szCs w:val="24"/>
+        </w:rPr>
+        <w:t>, d’où le 0.2</w:t>
       </w:r>
     </w:p>
     <w:p>
@@ -2726,7 +2909,25 @@
           <w:sz w:val="21"/>
           <w:szCs w:val="21"/>
         </w:rPr>
-        <w:t>Avec un jeu de données de 80000 tweets, on a dons les portions suivantes :</w:t>
+        <w:t>Avec un jeu de données de 80000 tweets, on a don</w:t>
+      </w:r>
+      <w:r>
+        <w:rPr>
+          <w:rFonts w:ascii="Calibri" w:eastAsia="Calibri" w:hAnsi="Calibri" w:cs="Calibri"/>
+          <w:color w:val="000000" w:themeColor="text1"/>
+          <w:sz w:val="21"/>
+          <w:szCs w:val="21"/>
+        </w:rPr>
+        <w:t>c</w:t>
+      </w:r>
+      <w:r>
+        <w:rPr>
+          <w:rFonts w:ascii="Calibri" w:eastAsia="Calibri" w:hAnsi="Calibri" w:cs="Calibri"/>
+          <w:color w:val="000000" w:themeColor="text1"/>
+          <w:sz w:val="21"/>
+          <w:szCs w:val="21"/>
+        </w:rPr>
+        <w:t xml:space="preserve"> les portions suivantes :</w:t>
       </w:r>
     </w:p>
     <w:p>
@@ -2739,8 +2940,8 @@
           <w:noProof/>
         </w:rPr>
         <w:drawing>
-          <wp:inline distT="0" distB="0" distL="0" distR="0" wp14:anchorId="3BE30CD8" wp14:editId="6A891FE8">
-            <wp:extent cx="2413416" cy="957497"/>
+          <wp:inline distT="0" distB="0" distL="0" distR="0" wp14:anchorId="3BE30CD8" wp14:editId="13151595">
+            <wp:extent cx="1932480" cy="766689"/>
             <wp:effectExtent l="0" t="0" r="0" b="0"/>
             <wp:docPr id="773137559" name="Image 773137559"/>
             <wp:cNvGraphicFramePr>
@@ -2768,7 +2969,7 @@
                   <pic:spPr>
                     <a:xfrm>
                       <a:off x="0" y="0"/>
-                      <a:ext cx="2413416" cy="957497"/>
+                      <a:ext cx="2404662" cy="954022"/>
                     </a:xfrm>
                     <a:prstGeom prst="rect">
                       <a:avLst/>
@@ -2784,7 +2985,7 @@
     <w:p>
       <w:pPr>
         <w:spacing w:after="0"/>
-        <w:jc w:val="both"/>
+        <w:jc w:val="center"/>
       </w:pPr>
     </w:p>
     <w:p>
@@ -2807,6 +3008,7 @@
           <w:sz w:val="28"/>
           <w:szCs w:val="28"/>
         </w:rPr>
+        <w:lastRenderedPageBreak/>
         <w:t>Création du modèle, entraînement</w:t>
       </w:r>
     </w:p>
@@ -2829,10 +3031,1839 @@
           <w:szCs w:val="24"/>
         </w:rPr>
       </w:pPr>
+      <w:r>
+        <w:rPr>
+          <w:sz w:val="24"/>
+          <w:szCs w:val="24"/>
+        </w:rPr>
+        <w:t>Nos données sont prêtes, il faut maintenant passer à la création du modèle pour l’entraînement</w:t>
+      </w:r>
+      <w:r>
+        <w:rPr>
+          <w:sz w:val="24"/>
+          <w:szCs w:val="24"/>
+        </w:rPr>
+        <w:t xml:space="preserve">. </w:t>
+      </w:r>
+    </w:p>
+    <w:p>
+      <w:pPr>
+        <w:spacing w:after="0"/>
+        <w:jc w:val="both"/>
+        <w:rPr>
+          <w:sz w:val="24"/>
+          <w:szCs w:val="24"/>
+        </w:rPr>
+      </w:pPr>
+      <w:r>
+        <w:rPr>
+          <w:sz w:val="24"/>
+          <w:szCs w:val="24"/>
+        </w:rPr>
+        <w:t>Pour notre modèle, nous voulons simplement plusieurs couches (</w:t>
+      </w:r>
+      <w:proofErr w:type="spellStart"/>
+      <w:r>
+        <w:rPr>
+          <w:sz w:val="24"/>
+          <w:szCs w:val="24"/>
+        </w:rPr>
+        <w:t>layers</w:t>
+      </w:r>
+      <w:proofErr w:type="spellEnd"/>
+      <w:r>
+        <w:rPr>
+          <w:sz w:val="24"/>
+          <w:szCs w:val="24"/>
+        </w:rPr>
+        <w:t>), chacune ayant des vecteurs d’entrée et de sortie. Nous utilisons donc un modèle séquentiel, qui est approprié pour cela.</w:t>
+      </w:r>
+    </w:p>
+    <w:p>
+      <w:pPr>
+        <w:spacing w:after="0"/>
+        <w:jc w:val="both"/>
+        <w:rPr>
+          <w:sz w:val="24"/>
+          <w:szCs w:val="24"/>
+        </w:rPr>
+      </w:pPr>
+    </w:p>
+    <w:p>
+      <w:pPr>
+        <w:pStyle w:val="Paragraphedeliste"/>
+        <w:numPr>
+          <w:ilvl w:val="0"/>
+          <w:numId w:val="1"/>
+        </w:numPr>
+        <w:spacing w:after="0"/>
+        <w:jc w:val="both"/>
+      </w:pPr>
+      <w:r>
+        <w:t xml:space="preserve">Etape 1 : L'entrée du modèle est de longueur </w:t>
+      </w:r>
+      <w:proofErr w:type="spellStart"/>
+      <w:r>
+        <w:t>max_len</w:t>
+      </w:r>
+      <w:proofErr w:type="spellEnd"/>
+      <w:r>
+        <w:t xml:space="preserve"> mots car il s'agit du nombre de mots que nous avons choisis d'extraire du texte des tweets. </w:t>
+      </w:r>
+    </w:p>
+    <w:p>
+      <w:pPr>
+        <w:spacing w:after="0"/>
+        <w:jc w:val="both"/>
+      </w:pPr>
+    </w:p>
+    <w:p>
+      <w:pPr>
+        <w:pStyle w:val="Paragraphedeliste"/>
+        <w:numPr>
+          <w:ilvl w:val="0"/>
+          <w:numId w:val="1"/>
+        </w:numPr>
+        <w:spacing w:after="0"/>
+        <w:jc w:val="both"/>
+      </w:pPr>
+      <w:r>
+        <w:t xml:space="preserve">Etape 2 : </w:t>
+      </w:r>
+      <w:r>
+        <w:t xml:space="preserve">Nous ajoutons une couche </w:t>
+      </w:r>
+      <w:proofErr w:type="spellStart"/>
+      <w:r>
+        <w:t>Embedding</w:t>
+      </w:r>
+      <w:proofErr w:type="spellEnd"/>
+      <w:r>
+        <w:t xml:space="preserve"> (un layer de </w:t>
+      </w:r>
+      <w:proofErr w:type="spellStart"/>
+      <w:r>
+        <w:rPr>
+          <w:i/>
+          <w:iCs/>
+        </w:rPr>
+        <w:t>keras</w:t>
+      </w:r>
+      <w:proofErr w:type="spellEnd"/>
+      <w:r>
+        <w:t xml:space="preserve">), avec une taille de </w:t>
+      </w:r>
+      <w:proofErr w:type="spellStart"/>
+      <w:r>
+        <w:rPr>
+          <w:i/>
+          <w:iCs/>
+        </w:rPr>
+        <w:t>vocab_size</w:t>
+      </w:r>
+      <w:proofErr w:type="spellEnd"/>
+      <w:r>
+        <w:t xml:space="preserve"> mots, un espace vectoriel de 64 dimensions dans lequel les mots seront incorporés, et des entrées de </w:t>
+      </w:r>
+      <w:proofErr w:type="spellStart"/>
+      <w:r>
+        <w:rPr>
+          <w:i/>
+          <w:iCs/>
+        </w:rPr>
+        <w:t>max_len</w:t>
+      </w:r>
+      <w:proofErr w:type="spellEnd"/>
+      <w:r>
+        <w:t xml:space="preserve"> (500) mots chacun. La couche </w:t>
+      </w:r>
+      <w:proofErr w:type="spellStart"/>
+      <w:r>
+        <w:t>Embedding</w:t>
+      </w:r>
+      <w:proofErr w:type="spellEnd"/>
+      <w:r>
+        <w:t xml:space="preserve"> permet de représenter les mots par des vecteurs où un vecteur représente la projection du mot dans un espace vectoriel continu. La position d'un mot dans l'espace vectoriel est apprise à partir du texte en entrée et est basée sur les mots qui entourent le mot lorsqu'il est utilisé.</w:t>
+      </w:r>
+      <w:r>
+        <w:t xml:space="preserve"> </w:t>
+      </w:r>
+    </w:p>
+    <w:p>
+      <w:pPr>
+        <w:spacing w:after="0"/>
+        <w:jc w:val="both"/>
+      </w:pPr>
+    </w:p>
+    <w:p>
+      <w:pPr>
+        <w:pStyle w:val="Paragraphedeliste"/>
+        <w:numPr>
+          <w:ilvl w:val="0"/>
+          <w:numId w:val="1"/>
+        </w:numPr>
+        <w:spacing w:after="0"/>
+        <w:jc w:val="both"/>
+      </w:pPr>
+      <w:r>
+        <w:t xml:space="preserve">Etape 3 : La couche LSTM transforme la séquence vectorielle sortant de </w:t>
+      </w:r>
+      <w:proofErr w:type="spellStart"/>
+      <w:r>
+        <w:t>Embedding</w:t>
+      </w:r>
+      <w:proofErr w:type="spellEnd"/>
+      <w:r>
+        <w:t xml:space="preserve"> en un seul vecteur de taille 32, contenant des informations sur la séquence entière. L'objectif de la couche LSTM est d'apprendre à notre modèle quelles informations stocker dans la mémoire à long terme et de quoi se débarrasser. Elle enregistre les mots et prédit les mots suivants en fonction des mots précédents. LSTM est un prédicteur de séquence des prochains mots à venir.</w:t>
+      </w:r>
+    </w:p>
+    <w:p>
+      <w:pPr>
+        <w:spacing w:after="0"/>
+        <w:jc w:val="both"/>
+      </w:pPr>
+    </w:p>
+    <w:p>
+      <w:pPr>
+        <w:pStyle w:val="Paragraphedeliste"/>
+        <w:numPr>
+          <w:ilvl w:val="0"/>
+          <w:numId w:val="1"/>
+        </w:numPr>
+        <w:spacing w:after="0"/>
+        <w:jc w:val="both"/>
+      </w:pPr>
+      <w:r>
+        <w:t>Etape 4 : La couche Dense est une couche de réseau neuronal qui est profondément connectée, ce qui signifie que chaque neurone de la couche Dense reçoit une entrée de tous les neurones de la couche précédente. Nos couches Dense effectuent des multiplications matrice-vecteur, et elles sont utilisées pour améliorer la précision. Cette couche envoie 256 sorties</w:t>
+      </w:r>
+    </w:p>
+    <w:p>
+      <w:pPr>
+        <w:spacing w:after="0"/>
+        <w:jc w:val="both"/>
+      </w:pPr>
+    </w:p>
+    <w:p>
+      <w:pPr>
+        <w:pStyle w:val="Paragraphedeliste"/>
+        <w:numPr>
+          <w:ilvl w:val="0"/>
+          <w:numId w:val="1"/>
+        </w:numPr>
+        <w:spacing w:after="0"/>
+        <w:jc w:val="both"/>
+      </w:pPr>
+      <w:r>
+        <w:t xml:space="preserve">Etape 5 : La fonction d'activation </w:t>
+      </w:r>
+      <w:r>
+        <w:rPr>
+          <w:i/>
+          <w:iCs/>
+        </w:rPr>
+        <w:t>'relu'</w:t>
+      </w:r>
+      <w:r>
+        <w:t xml:space="preserve"> renvoie l'activation </w:t>
+      </w:r>
+      <w:proofErr w:type="spellStart"/>
+      <w:r>
+        <w:t>ReLU</w:t>
+      </w:r>
+      <w:proofErr w:type="spellEnd"/>
+      <w:r>
+        <w:t xml:space="preserve"> standard : le maximum entre 0 et la valeur d'entrée. Elle aide à décider quel neurone doit passer et quel neurone doit se déclencher</w:t>
+      </w:r>
+    </w:p>
+    <w:p>
+      <w:pPr>
+        <w:spacing w:after="0"/>
+        <w:jc w:val="both"/>
+      </w:pPr>
+    </w:p>
+    <w:p>
+      <w:pPr>
+        <w:pStyle w:val="Paragraphedeliste"/>
+        <w:numPr>
+          <w:ilvl w:val="0"/>
+          <w:numId w:val="1"/>
+        </w:numPr>
+        <w:spacing w:after="0"/>
+        <w:jc w:val="both"/>
+      </w:pPr>
+      <w:r>
+        <w:t>Etape 6 : Avec la couche Dropout, des neurones sélectionnés au hasard sont ignorés pendant l'entraînement. L'effet est que le réseau devient moins sensible aux poids spécifiques des neurones, et donc capable d'une meilleure généralisation</w:t>
+      </w:r>
+    </w:p>
+    <w:p>
+      <w:pPr>
+        <w:spacing w:after="0"/>
+        <w:jc w:val="both"/>
+      </w:pPr>
+    </w:p>
+    <w:p>
+      <w:pPr>
+        <w:pStyle w:val="Paragraphedeliste"/>
+        <w:numPr>
+          <w:ilvl w:val="0"/>
+          <w:numId w:val="1"/>
+        </w:numPr>
+        <w:spacing w:after="0"/>
+        <w:jc w:val="both"/>
+      </w:pPr>
+      <w:r>
+        <w:t>Etape 7 : Comme l'étape 4, mais on donne seulement 1 sortie au réseau de neurones pour classer le tweet positif ou négatif</w:t>
+      </w:r>
+    </w:p>
+    <w:p>
+      <w:pPr>
+        <w:spacing w:after="0"/>
+        <w:jc w:val="both"/>
+      </w:pPr>
+    </w:p>
+    <w:p>
+      <w:pPr>
+        <w:pStyle w:val="Paragraphedeliste"/>
+        <w:numPr>
+          <w:ilvl w:val="0"/>
+          <w:numId w:val="1"/>
+        </w:numPr>
+        <w:spacing w:after="0"/>
+        <w:jc w:val="both"/>
+      </w:pPr>
+      <w:r>
+        <w:t xml:space="preserve">Etape 8 : </w:t>
+      </w:r>
+      <w:r>
+        <w:t xml:space="preserve">La fonction d'activation </w:t>
+      </w:r>
+      <w:r>
+        <w:rPr>
+          <w:i/>
+          <w:iCs/>
+        </w:rPr>
+        <w:t>'</w:t>
+      </w:r>
+      <w:proofErr w:type="spellStart"/>
+      <w:r>
+        <w:rPr>
+          <w:i/>
+          <w:iCs/>
+        </w:rPr>
+        <w:t>sigmoid</w:t>
+      </w:r>
+      <w:proofErr w:type="spellEnd"/>
+      <w:r>
+        <w:rPr>
+          <w:i/>
+          <w:iCs/>
+        </w:rPr>
+        <w:t>'</w:t>
+      </w:r>
+      <w:r>
+        <w:t xml:space="preserve"> renvoie une valeur proche de zéro pour les petites valeurs (&lt;-5), et pour les grandes valeurs (&gt; 5) le résultat de la fonction se rapproche de 1. Cela nous permet d'obtenir un résultat entre 0 et 1 pour la classification de nos données</w:t>
+      </w:r>
+    </w:p>
+    <w:p>
+      <w:pPr>
+        <w:spacing w:after="0"/>
+        <w:jc w:val="both"/>
+        <w:rPr>
+          <w:sz w:val="24"/>
+          <w:szCs w:val="24"/>
+        </w:rPr>
+      </w:pPr>
+    </w:p>
+    <w:p>
+      <w:pPr>
+        <w:spacing w:after="0"/>
+        <w:jc w:val="center"/>
+        <w:rPr>
+          <w:sz w:val="24"/>
+          <w:szCs w:val="24"/>
+        </w:rPr>
+      </w:pPr>
+      <w:r>
+        <w:rPr>
+          <w:noProof/>
+          <w:sz w:val="24"/>
+          <w:szCs w:val="24"/>
+        </w:rPr>
+        <w:lastRenderedPageBreak/>
+        <w:drawing>
+          <wp:inline distT="0" distB="0" distL="0" distR="0" wp14:anchorId="7DB1225C" wp14:editId="5F5445BC">
+            <wp:extent cx="4846320" cy="1856740"/>
+            <wp:effectExtent l="0" t="0" r="0" b="0"/>
+            <wp:docPr id="1" name="Image 1"/>
+            <wp:cNvGraphicFramePr>
+              <a:graphicFrameLocks xmlns:a="http://schemas.openxmlformats.org/drawingml/2006/main" noChangeAspect="1"/>
+            </wp:cNvGraphicFramePr>
+            <a:graphic xmlns:a="http://schemas.openxmlformats.org/drawingml/2006/main">
+              <a:graphicData uri="http://schemas.openxmlformats.org/drawingml/2006/picture">
+                <pic:pic xmlns:pic="http://schemas.openxmlformats.org/drawingml/2006/picture">
+                  <pic:nvPicPr>
+                    <pic:cNvPr id="0" name="Picture 5"/>
+                    <pic:cNvPicPr>
+                      <a:picLocks noChangeAspect="1" noChangeArrowheads="1"/>
+                    </pic:cNvPicPr>
+                  </pic:nvPicPr>
+                  <pic:blipFill>
+                    <a:blip r:embed="rId18">
+                      <a:extLst>
+                        <a:ext uri="{28A0092B-C50C-407E-A947-70E740481C1C}">
+                          <a14:useLocalDpi xmlns:a14="http://schemas.microsoft.com/office/drawing/2010/main" val="0"/>
+                        </a:ext>
+                      </a:extLst>
+                    </a:blip>
+                    <a:srcRect/>
+                    <a:stretch>
+                      <a:fillRect/>
+                    </a:stretch>
+                  </pic:blipFill>
+                  <pic:spPr bwMode="auto">
+                    <a:xfrm>
+                      <a:off x="0" y="0"/>
+                      <a:ext cx="4846320" cy="1856740"/>
+                    </a:xfrm>
+                    <a:prstGeom prst="rect">
+                      <a:avLst/>
+                    </a:prstGeom>
+                    <a:noFill/>
+                    <a:ln>
+                      <a:noFill/>
+                    </a:ln>
+                  </pic:spPr>
+                </pic:pic>
+              </a:graphicData>
+            </a:graphic>
+          </wp:inline>
+        </w:drawing>
+      </w:r>
+    </w:p>
+    <w:p>
+      <w:pPr>
+        <w:spacing w:after="0"/>
+        <w:jc w:val="center"/>
+        <w:rPr>
+          <w:sz w:val="20"/>
+          <w:szCs w:val="20"/>
+        </w:rPr>
+      </w:pPr>
+      <w:r>
+        <w:rPr>
+          <w:sz w:val="20"/>
+          <w:szCs w:val="20"/>
+        </w:rPr>
+        <w:t>Définition de notre modèle</w:t>
+      </w:r>
+    </w:p>
+    <w:p>
+      <w:pPr>
+        <w:spacing w:after="0" w:line="360" w:lineRule="auto"/>
+        <w:jc w:val="both"/>
+        <w:rPr>
+          <w:sz w:val="24"/>
+          <w:szCs w:val="24"/>
+        </w:rPr>
+      </w:pPr>
+      <w:r>
+        <w:rPr>
+          <w:sz w:val="24"/>
+          <w:szCs w:val="24"/>
+        </w:rPr>
+        <w:t xml:space="preserve">On compile ensuite notre modèle avec </w:t>
+      </w:r>
+      <w:proofErr w:type="spellStart"/>
+      <w:proofErr w:type="gramStart"/>
+      <w:r>
+        <w:rPr>
+          <w:i/>
+          <w:iCs/>
+          <w:sz w:val="24"/>
+          <w:szCs w:val="24"/>
+        </w:rPr>
+        <w:t>model.compile</w:t>
+      </w:r>
+      <w:proofErr w:type="spellEnd"/>
+      <w:proofErr w:type="gramEnd"/>
+      <w:r>
+        <w:rPr>
+          <w:i/>
+          <w:iCs/>
+          <w:sz w:val="24"/>
+          <w:szCs w:val="24"/>
+        </w:rPr>
+        <w:t>()</w:t>
+      </w:r>
+    </w:p>
+    <w:p>
+      <w:pPr>
+        <w:spacing w:after="0" w:line="360" w:lineRule="auto"/>
+        <w:jc w:val="center"/>
+        <w:rPr>
+          <w:sz w:val="24"/>
+          <w:szCs w:val="24"/>
+        </w:rPr>
+      </w:pPr>
+      <w:r>
+        <w:rPr>
+          <w:noProof/>
+          <w:sz w:val="24"/>
+          <w:szCs w:val="24"/>
+        </w:rPr>
+        <w:drawing>
+          <wp:inline distT="0" distB="0" distL="0" distR="0" wp14:anchorId="25651AFF" wp14:editId="32C96C26">
+            <wp:extent cx="5303520" cy="365760"/>
+            <wp:effectExtent l="0" t="0" r="0" b="0"/>
+            <wp:docPr id="2" name="Image 2"/>
+            <wp:cNvGraphicFramePr>
+              <a:graphicFrameLocks xmlns:a="http://schemas.openxmlformats.org/drawingml/2006/main" noChangeAspect="1"/>
+            </wp:cNvGraphicFramePr>
+            <a:graphic xmlns:a="http://schemas.openxmlformats.org/drawingml/2006/main">
+              <a:graphicData uri="http://schemas.openxmlformats.org/drawingml/2006/picture">
+                <pic:pic xmlns:pic="http://schemas.openxmlformats.org/drawingml/2006/picture">
+                  <pic:nvPicPr>
+                    <pic:cNvPr id="0" name="Picture 6"/>
+                    <pic:cNvPicPr>
+                      <a:picLocks noChangeAspect="1" noChangeArrowheads="1"/>
+                    </pic:cNvPicPr>
+                  </pic:nvPicPr>
+                  <pic:blipFill>
+                    <a:blip r:embed="rId19">
+                      <a:extLst>
+                        <a:ext uri="{28A0092B-C50C-407E-A947-70E740481C1C}">
+                          <a14:useLocalDpi xmlns:a14="http://schemas.microsoft.com/office/drawing/2010/main" val="0"/>
+                        </a:ext>
+                      </a:extLst>
+                    </a:blip>
+                    <a:srcRect/>
+                    <a:stretch>
+                      <a:fillRect/>
+                    </a:stretch>
+                  </pic:blipFill>
+                  <pic:spPr bwMode="auto">
+                    <a:xfrm>
+                      <a:off x="0" y="0"/>
+                      <a:ext cx="5303520" cy="365760"/>
+                    </a:xfrm>
+                    <a:prstGeom prst="rect">
+                      <a:avLst/>
+                    </a:prstGeom>
+                    <a:noFill/>
+                    <a:ln>
+                      <a:noFill/>
+                    </a:ln>
+                  </pic:spPr>
+                </pic:pic>
+              </a:graphicData>
+            </a:graphic>
+          </wp:inline>
+        </w:drawing>
+      </w:r>
+    </w:p>
+    <w:p>
+      <w:pPr>
+        <w:spacing w:after="0"/>
+        <w:jc w:val="both"/>
+        <w:rPr>
+          <w:sz w:val="24"/>
+          <w:szCs w:val="24"/>
+        </w:rPr>
+      </w:pPr>
+      <w:r>
+        <w:rPr>
+          <w:sz w:val="24"/>
+          <w:szCs w:val="24"/>
+        </w:rPr>
+        <w:t xml:space="preserve">Etant donné qu'on utilise seulement 2 classes (texte et sentiment), on utilise </w:t>
+      </w:r>
+      <w:r>
+        <w:rPr>
+          <w:i/>
+          <w:iCs/>
+          <w:sz w:val="24"/>
+          <w:szCs w:val="24"/>
+        </w:rPr>
+        <w:t>'</w:t>
+      </w:r>
+      <w:proofErr w:type="spellStart"/>
+      <w:r>
+        <w:rPr>
+          <w:i/>
+          <w:iCs/>
+          <w:sz w:val="24"/>
+          <w:szCs w:val="24"/>
+        </w:rPr>
+        <w:t>binary_crossentropy'</w:t>
+      </w:r>
+      <w:proofErr w:type="spellEnd"/>
+    </w:p>
+    <w:p>
+      <w:pPr>
+        <w:spacing w:after="0"/>
+        <w:jc w:val="both"/>
+        <w:rPr>
+          <w:sz w:val="24"/>
+          <w:szCs w:val="24"/>
+        </w:rPr>
+      </w:pPr>
+      <w:r>
+        <w:rPr>
+          <w:sz w:val="24"/>
+          <w:szCs w:val="24"/>
+        </w:rPr>
+        <w:t>L'</w:t>
+      </w:r>
+      <w:proofErr w:type="spellStart"/>
+      <w:r>
+        <w:rPr>
+          <w:sz w:val="24"/>
+          <w:szCs w:val="24"/>
+        </w:rPr>
+        <w:t>optimizer</w:t>
+      </w:r>
+      <w:proofErr w:type="spellEnd"/>
+      <w:r>
+        <w:rPr>
+          <w:sz w:val="24"/>
+          <w:szCs w:val="24"/>
+        </w:rPr>
+        <w:t xml:space="preserve"> est une fonction utilisée pour modifier les fonctionnalités du réseau neuronal telles que le taux d'apprentissage afin de réduire les pertes. Ainsi, le taux d'apprentissage du réseau de neurones pour réduire les pertes est défini par l'</w:t>
+      </w:r>
+      <w:proofErr w:type="spellStart"/>
+      <w:r>
+        <w:rPr>
+          <w:sz w:val="24"/>
+          <w:szCs w:val="24"/>
+        </w:rPr>
+        <w:t>optimizer</w:t>
+      </w:r>
+      <w:proofErr w:type="spellEnd"/>
+      <w:r>
+        <w:rPr>
+          <w:sz w:val="24"/>
+          <w:szCs w:val="24"/>
+        </w:rPr>
+        <w:t>.</w:t>
+      </w:r>
+    </w:p>
+    <w:p>
+      <w:pPr>
+        <w:spacing w:after="0"/>
+        <w:jc w:val="both"/>
+        <w:rPr>
+          <w:sz w:val="24"/>
+          <w:szCs w:val="24"/>
+        </w:rPr>
+      </w:pPr>
+      <w:r>
+        <w:rPr>
+          <w:sz w:val="24"/>
+          <w:szCs w:val="24"/>
+        </w:rPr>
+        <w:t xml:space="preserve">Nous définissons </w:t>
+      </w:r>
+      <w:proofErr w:type="spellStart"/>
+      <w:r>
+        <w:rPr>
+          <w:i/>
+          <w:iCs/>
+          <w:sz w:val="24"/>
+          <w:szCs w:val="24"/>
+        </w:rPr>
+        <w:t>metrics</w:t>
+      </w:r>
+      <w:proofErr w:type="spellEnd"/>
+      <w:r>
+        <w:rPr>
+          <w:i/>
+          <w:iCs/>
+          <w:sz w:val="24"/>
+          <w:szCs w:val="24"/>
+        </w:rPr>
+        <w:t>='</w:t>
+      </w:r>
+      <w:proofErr w:type="spellStart"/>
+      <w:r>
+        <w:rPr>
+          <w:i/>
+          <w:iCs/>
+          <w:sz w:val="24"/>
+          <w:szCs w:val="24"/>
+        </w:rPr>
+        <w:t>accuracy</w:t>
+      </w:r>
+      <w:proofErr w:type="spellEnd"/>
+      <w:r>
+        <w:rPr>
+          <w:i/>
+          <w:iCs/>
+          <w:sz w:val="24"/>
+          <w:szCs w:val="24"/>
+        </w:rPr>
+        <w:t>'</w:t>
+      </w:r>
+      <w:r>
+        <w:rPr>
+          <w:sz w:val="24"/>
+          <w:szCs w:val="24"/>
+        </w:rPr>
+        <w:t xml:space="preserve"> car nous allons calculer le pourcentage de prédictions correctes sur toutes les prédictions de l'ensemble de validation</w:t>
+      </w:r>
+      <w:r>
+        <w:rPr>
+          <w:sz w:val="24"/>
+          <w:szCs w:val="24"/>
+        </w:rPr>
+        <w:t>.</w:t>
+      </w:r>
+    </w:p>
+    <w:p>
+      <w:pPr>
+        <w:spacing w:after="0"/>
+        <w:jc w:val="both"/>
+        <w:rPr>
+          <w:sz w:val="24"/>
+          <w:szCs w:val="24"/>
+        </w:rPr>
+      </w:pPr>
+      <w:r>
+        <w:rPr>
+          <w:sz w:val="24"/>
+          <w:szCs w:val="24"/>
+        </w:rPr>
+        <w:t>Enfin nous lançons l'entraînement de notre modèle (modifier le nombre d'époques selon ce</w:t>
+      </w:r>
+      <w:r>
+        <w:rPr>
+          <w:sz w:val="24"/>
+          <w:szCs w:val="24"/>
+        </w:rPr>
+        <w:t xml:space="preserve"> </w:t>
+      </w:r>
+      <w:r>
+        <w:rPr>
+          <w:sz w:val="24"/>
+          <w:szCs w:val="24"/>
+        </w:rPr>
+        <w:t xml:space="preserve">qu'on veut). J'ai choisi une </w:t>
+      </w:r>
+      <w:proofErr w:type="spellStart"/>
+      <w:r>
+        <w:rPr>
+          <w:i/>
+          <w:iCs/>
+          <w:sz w:val="24"/>
+          <w:szCs w:val="24"/>
+        </w:rPr>
+        <w:t>batch_size</w:t>
+      </w:r>
+      <w:proofErr w:type="spellEnd"/>
+      <w:r>
+        <w:rPr>
+          <w:sz w:val="24"/>
+          <w:szCs w:val="24"/>
+        </w:rPr>
+        <w:t xml:space="preserve"> de </w:t>
+      </w:r>
+      <w:r>
+        <w:rPr>
+          <w:sz w:val="24"/>
+          <w:szCs w:val="24"/>
+        </w:rPr>
+        <w:t>100</w:t>
+      </w:r>
+      <w:r>
+        <w:rPr>
+          <w:sz w:val="24"/>
+          <w:szCs w:val="24"/>
+        </w:rPr>
+        <w:t xml:space="preserve"> (donc le modèle prend </w:t>
+      </w:r>
+      <w:r>
+        <w:rPr>
+          <w:sz w:val="24"/>
+          <w:szCs w:val="24"/>
+        </w:rPr>
+        <w:t>1</w:t>
+      </w:r>
+      <w:r>
+        <w:rPr>
+          <w:sz w:val="24"/>
+          <w:szCs w:val="24"/>
+        </w:rPr>
+        <w:t>00</w:t>
+      </w:r>
+      <w:r>
+        <w:rPr>
+          <w:sz w:val="24"/>
+          <w:szCs w:val="24"/>
+        </w:rPr>
+        <w:t xml:space="preserve"> tweets à chaque itération et les entraîne), 50 époques et </w:t>
+      </w:r>
+      <w:proofErr w:type="gramStart"/>
+      <w:r>
+        <w:rPr>
+          <w:sz w:val="24"/>
+          <w:szCs w:val="24"/>
+        </w:rPr>
+        <w:t xml:space="preserve">un </w:t>
+      </w:r>
+      <w:proofErr w:type="spellStart"/>
+      <w:r>
+        <w:rPr>
+          <w:i/>
+          <w:iCs/>
+          <w:sz w:val="24"/>
+          <w:szCs w:val="24"/>
+        </w:rPr>
+        <w:t>validation</w:t>
+      </w:r>
+      <w:proofErr w:type="gramEnd"/>
+      <w:r>
+        <w:rPr>
+          <w:i/>
+          <w:iCs/>
+          <w:sz w:val="24"/>
+          <w:szCs w:val="24"/>
+        </w:rPr>
+        <w:t>_split</w:t>
+      </w:r>
+      <w:proofErr w:type="spellEnd"/>
+      <w:r>
+        <w:rPr>
+          <w:sz w:val="24"/>
+          <w:szCs w:val="24"/>
+        </w:rPr>
+        <w:t xml:space="preserve"> de 0,1 ce qui veut dire que nous alimentons les données d'entraînement et obtenons 10% de données pour validation à partir des données d'entraînement</w:t>
+      </w:r>
+    </w:p>
+    <w:p>
+      <w:pPr>
+        <w:spacing w:after="0"/>
+        <w:jc w:val="center"/>
+        <w:rPr>
+          <w:sz w:val="24"/>
+          <w:szCs w:val="24"/>
+        </w:rPr>
+      </w:pPr>
+      <w:r>
+        <w:rPr>
+          <w:noProof/>
+          <w:sz w:val="24"/>
+          <w:szCs w:val="24"/>
+        </w:rPr>
+        <w:drawing>
+          <wp:inline distT="0" distB="0" distL="0" distR="0" wp14:anchorId="567CEA52" wp14:editId="58F143DB">
+            <wp:extent cx="5394960" cy="386715"/>
+            <wp:effectExtent l="0" t="0" r="0" b="0"/>
+            <wp:docPr id="11" name="Image 11"/>
+            <wp:cNvGraphicFramePr>
+              <a:graphicFrameLocks xmlns:a="http://schemas.openxmlformats.org/drawingml/2006/main" noChangeAspect="1"/>
+            </wp:cNvGraphicFramePr>
+            <a:graphic xmlns:a="http://schemas.openxmlformats.org/drawingml/2006/main">
+              <a:graphicData uri="http://schemas.openxmlformats.org/drawingml/2006/picture">
+                <pic:pic xmlns:pic="http://schemas.openxmlformats.org/drawingml/2006/picture">
+                  <pic:nvPicPr>
+                    <pic:cNvPr id="0" name="Picture 15"/>
+                    <pic:cNvPicPr>
+                      <a:picLocks noChangeAspect="1" noChangeArrowheads="1"/>
+                    </pic:cNvPicPr>
+                  </pic:nvPicPr>
+                  <pic:blipFill>
+                    <a:blip r:embed="rId20">
+                      <a:extLst>
+                        <a:ext uri="{28A0092B-C50C-407E-A947-70E740481C1C}">
+                          <a14:useLocalDpi xmlns:a14="http://schemas.microsoft.com/office/drawing/2010/main" val="0"/>
+                        </a:ext>
+                      </a:extLst>
+                    </a:blip>
+                    <a:srcRect/>
+                    <a:stretch>
+                      <a:fillRect/>
+                    </a:stretch>
+                  </pic:blipFill>
+                  <pic:spPr bwMode="auto">
+                    <a:xfrm>
+                      <a:off x="0" y="0"/>
+                      <a:ext cx="5394960" cy="386715"/>
+                    </a:xfrm>
+                    <a:prstGeom prst="rect">
+                      <a:avLst/>
+                    </a:prstGeom>
+                    <a:noFill/>
+                    <a:ln>
+                      <a:noFill/>
+                    </a:ln>
+                  </pic:spPr>
+                </pic:pic>
+              </a:graphicData>
+            </a:graphic>
+          </wp:inline>
+        </w:drawing>
+      </w:r>
+    </w:p>
+    <w:p>
+      <w:pPr>
+        <w:spacing w:after="0"/>
+        <w:jc w:val="both"/>
+        <w:rPr>
+          <w:sz w:val="24"/>
+          <w:szCs w:val="24"/>
+        </w:rPr>
+      </w:pPr>
+    </w:p>
+    <w:p>
+      <w:pPr>
+        <w:spacing w:after="0"/>
+        <w:jc w:val="both"/>
+        <w:rPr>
+          <w:sz w:val="24"/>
+          <w:szCs w:val="24"/>
+        </w:rPr>
+      </w:pPr>
+      <w:r>
+        <w:rPr>
+          <w:sz w:val="24"/>
+          <w:szCs w:val="24"/>
+        </w:rPr>
+        <w:t>On peut ensuite visualiser l’entrainement de notre modèle :</w:t>
+      </w:r>
+    </w:p>
+    <w:p>
+      <w:pPr>
+        <w:spacing w:after="0"/>
+        <w:jc w:val="center"/>
+        <w:rPr>
+          <w:sz w:val="24"/>
+          <w:szCs w:val="24"/>
+        </w:rPr>
+      </w:pPr>
+      <w:r>
+        <w:rPr>
+          <w:noProof/>
+          <w:sz w:val="24"/>
+          <w:szCs w:val="24"/>
+        </w:rPr>
+        <w:drawing>
+          <wp:inline distT="0" distB="0" distL="0" distR="0" wp14:anchorId="197F367B" wp14:editId="4251D950">
+            <wp:extent cx="5753735" cy="2117090"/>
+            <wp:effectExtent l="0" t="0" r="0" b="0"/>
+            <wp:docPr id="4" name="Image 4"/>
+            <wp:cNvGraphicFramePr>
+              <a:graphicFrameLocks xmlns:a="http://schemas.openxmlformats.org/drawingml/2006/main" noChangeAspect="1"/>
+            </wp:cNvGraphicFramePr>
+            <a:graphic xmlns:a="http://schemas.openxmlformats.org/drawingml/2006/main">
+              <a:graphicData uri="http://schemas.openxmlformats.org/drawingml/2006/picture">
+                <pic:pic xmlns:pic="http://schemas.openxmlformats.org/drawingml/2006/picture">
+                  <pic:nvPicPr>
+                    <pic:cNvPr id="0" name="Picture 8"/>
+                    <pic:cNvPicPr>
+                      <a:picLocks noChangeAspect="1" noChangeArrowheads="1"/>
+                    </pic:cNvPicPr>
+                  </pic:nvPicPr>
+                  <pic:blipFill>
+                    <a:blip r:embed="rId21">
+                      <a:extLst>
+                        <a:ext uri="{28A0092B-C50C-407E-A947-70E740481C1C}">
+                          <a14:useLocalDpi xmlns:a14="http://schemas.microsoft.com/office/drawing/2010/main" val="0"/>
+                        </a:ext>
+                      </a:extLst>
+                    </a:blip>
+                    <a:srcRect/>
+                    <a:stretch>
+                      <a:fillRect/>
+                    </a:stretch>
+                  </pic:blipFill>
+                  <pic:spPr bwMode="auto">
+                    <a:xfrm>
+                      <a:off x="0" y="0"/>
+                      <a:ext cx="5753735" cy="2117090"/>
+                    </a:xfrm>
+                    <a:prstGeom prst="rect">
+                      <a:avLst/>
+                    </a:prstGeom>
+                    <a:noFill/>
+                    <a:ln>
+                      <a:noFill/>
+                    </a:ln>
+                  </pic:spPr>
+                </pic:pic>
+              </a:graphicData>
+            </a:graphic>
+          </wp:inline>
+        </w:drawing>
+      </w:r>
+    </w:p>
+    <w:p>
+      <w:pPr>
+        <w:spacing w:after="0"/>
+        <w:jc w:val="center"/>
+        <w:rPr>
+          <w:sz w:val="20"/>
+          <w:szCs w:val="20"/>
+        </w:rPr>
+      </w:pPr>
+      <w:r>
+        <w:rPr>
+          <w:sz w:val="20"/>
+          <w:szCs w:val="20"/>
+        </w:rPr>
+        <w:t xml:space="preserve">Graphique d’entraînement pour notre modèle, avec </w:t>
+      </w:r>
+      <w:r>
+        <w:rPr>
+          <w:sz w:val="20"/>
+          <w:szCs w:val="20"/>
+        </w:rPr>
+        <w:t>80000 tweets</w:t>
+      </w:r>
+      <w:r>
+        <w:rPr>
+          <w:sz w:val="20"/>
+          <w:szCs w:val="20"/>
+        </w:rPr>
+        <w:t xml:space="preserve"> </w:t>
+      </w:r>
+      <w:r>
+        <w:rPr>
+          <w:sz w:val="20"/>
+          <w:szCs w:val="20"/>
+        </w:rPr>
+        <w:t>et 50 époque</w:t>
+      </w:r>
+      <w:r>
+        <w:rPr>
+          <w:sz w:val="20"/>
+          <w:szCs w:val="20"/>
+        </w:rPr>
+        <w:t>s</w:t>
+      </w:r>
+    </w:p>
+    <w:p>
+      <w:pPr>
+        <w:spacing w:after="0"/>
+        <w:jc w:val="center"/>
+        <w:rPr>
+          <w:sz w:val="20"/>
+          <w:szCs w:val="20"/>
+        </w:rPr>
+      </w:pPr>
+    </w:p>
+    <w:p>
+      <w:pPr>
+        <w:spacing w:after="0"/>
+        <w:jc w:val="both"/>
+        <w:rPr>
+          <w:sz w:val="24"/>
+          <w:szCs w:val="24"/>
+        </w:rPr>
+      </w:pPr>
+      <w:r>
+        <w:rPr>
+          <w:sz w:val="24"/>
+          <w:szCs w:val="24"/>
+        </w:rPr>
+        <w:t xml:space="preserve">On a une précision d’environ </w:t>
+      </w:r>
+      <w:r>
+        <w:rPr>
+          <w:sz w:val="24"/>
+          <w:szCs w:val="24"/>
+        </w:rPr>
+        <w:t>0.7034</w:t>
+      </w:r>
+      <w:r>
+        <w:rPr>
+          <w:sz w:val="24"/>
+          <w:szCs w:val="24"/>
+        </w:rPr>
+        <w:t xml:space="preserve"> pour ce modèle</w:t>
+      </w:r>
+      <w:r>
+        <w:rPr>
+          <w:sz w:val="24"/>
+          <w:szCs w:val="24"/>
+        </w:rPr>
+        <w:t xml:space="preserve"> (précision obtenue avec </w:t>
+      </w:r>
+      <w:proofErr w:type="spellStart"/>
+      <w:proofErr w:type="gramStart"/>
+      <w:r>
+        <w:rPr>
+          <w:i/>
+          <w:iCs/>
+          <w:sz w:val="24"/>
+          <w:szCs w:val="24"/>
+        </w:rPr>
+        <w:t>model.evaluate</w:t>
+      </w:r>
+      <w:proofErr w:type="spellEnd"/>
+      <w:proofErr w:type="gramEnd"/>
+      <w:r>
+        <w:rPr>
+          <w:i/>
+          <w:iCs/>
+          <w:sz w:val="24"/>
+          <w:szCs w:val="24"/>
+        </w:rPr>
+        <w:t>(</w:t>
+      </w:r>
+      <w:proofErr w:type="spellStart"/>
+      <w:r>
+        <w:rPr>
+          <w:i/>
+          <w:iCs/>
+          <w:sz w:val="24"/>
+          <w:szCs w:val="24"/>
+        </w:rPr>
+        <w:t>x_test</w:t>
+      </w:r>
+      <w:proofErr w:type="spellEnd"/>
+      <w:r>
+        <w:rPr>
+          <w:i/>
+          <w:iCs/>
+          <w:sz w:val="24"/>
+          <w:szCs w:val="24"/>
+        </w:rPr>
+        <w:t xml:space="preserve">, </w:t>
+      </w:r>
+      <w:proofErr w:type="spellStart"/>
+      <w:r>
+        <w:rPr>
+          <w:i/>
+          <w:iCs/>
+          <w:sz w:val="24"/>
+          <w:szCs w:val="24"/>
+        </w:rPr>
+        <w:t>y_test</w:t>
+      </w:r>
+      <w:proofErr w:type="spellEnd"/>
+      <w:r>
+        <w:rPr>
+          <w:i/>
+          <w:iCs/>
+          <w:sz w:val="24"/>
+          <w:szCs w:val="24"/>
+        </w:rPr>
+        <w:t xml:space="preserve">, </w:t>
+      </w:r>
+      <w:proofErr w:type="spellStart"/>
+      <w:r>
+        <w:rPr>
+          <w:i/>
+          <w:iCs/>
+          <w:sz w:val="24"/>
+          <w:szCs w:val="24"/>
+        </w:rPr>
+        <w:t>batch_size</w:t>
+      </w:r>
+      <w:proofErr w:type="spellEnd"/>
+      <w:r>
+        <w:rPr>
+          <w:i/>
+          <w:iCs/>
+          <w:sz w:val="24"/>
+          <w:szCs w:val="24"/>
+        </w:rPr>
+        <w:t xml:space="preserve"> = </w:t>
+      </w:r>
+      <w:r>
+        <w:rPr>
+          <w:i/>
+          <w:iCs/>
+          <w:sz w:val="24"/>
+          <w:szCs w:val="24"/>
+        </w:rPr>
+        <w:t>1</w:t>
+      </w:r>
+      <w:r>
+        <w:rPr>
+          <w:i/>
+          <w:iCs/>
+          <w:sz w:val="24"/>
+          <w:szCs w:val="24"/>
+        </w:rPr>
+        <w:t>00)</w:t>
+      </w:r>
+      <w:r>
+        <w:rPr>
+          <w:i/>
+          <w:iCs/>
+          <w:sz w:val="24"/>
+          <w:szCs w:val="24"/>
+        </w:rPr>
+        <w:t xml:space="preserve">  </w:t>
+      </w:r>
+    </w:p>
+    <w:p>
+      <w:pPr>
+        <w:pStyle w:val="Paragraphedeliste"/>
+        <w:numPr>
+          <w:ilvl w:val="0"/>
+          <w:numId w:val="3"/>
+        </w:numPr>
+        <w:spacing w:after="0"/>
+        <w:jc w:val="both"/>
+        <w:rPr>
+          <w:sz w:val="32"/>
+          <w:szCs w:val="32"/>
+        </w:rPr>
+      </w:pPr>
+      <w:r>
+        <w:rPr>
+          <w:sz w:val="32"/>
+          <w:szCs w:val="32"/>
+        </w:rPr>
+        <w:lastRenderedPageBreak/>
+        <w:t>Tests de prédiction</w:t>
+      </w:r>
+    </w:p>
+    <w:p>
+      <w:pPr>
+        <w:spacing w:after="0"/>
+        <w:jc w:val="both"/>
+        <w:rPr>
+          <w:sz w:val="24"/>
+          <w:szCs w:val="24"/>
+        </w:rPr>
+      </w:pPr>
+    </w:p>
+    <w:p>
+      <w:pPr>
+        <w:spacing w:after="0"/>
+        <w:jc w:val="both"/>
+        <w:rPr>
+          <w:sz w:val="24"/>
+          <w:szCs w:val="24"/>
+        </w:rPr>
+      </w:pPr>
+      <w:r>
+        <w:rPr>
+          <w:sz w:val="24"/>
+          <w:szCs w:val="24"/>
+        </w:rPr>
+        <w:t>On peut maintenant tester notre modèle avec nos propres phrases</w:t>
+      </w:r>
+      <w:r>
+        <w:rPr>
+          <w:sz w:val="24"/>
+          <w:szCs w:val="24"/>
+        </w:rPr>
+        <w:t>. Malheureusement je n’ai pas réussi à intégrer l’API Yelp pour tester mon modèle, j’ai donc décidé de ne pas l’intégrer à mon code et à mon rapport</w:t>
+      </w:r>
+    </w:p>
+    <w:p>
+      <w:pPr>
+        <w:spacing w:after="0"/>
+        <w:jc w:val="both"/>
+        <w:rPr>
+          <w:sz w:val="24"/>
+          <w:szCs w:val="24"/>
+        </w:rPr>
+      </w:pPr>
+    </w:p>
+    <w:p>
+      <w:pPr>
+        <w:spacing w:after="0"/>
+        <w:jc w:val="both"/>
+        <w:rPr>
+          <w:sz w:val="24"/>
+          <w:szCs w:val="24"/>
+        </w:rPr>
+      </w:pPr>
+      <w:r>
+        <w:rPr>
+          <w:sz w:val="24"/>
+          <w:szCs w:val="24"/>
+        </w:rPr>
+        <w:t>Pour tester notre pipeline, o</w:t>
+      </w:r>
+      <w:r>
+        <w:rPr>
+          <w:sz w:val="24"/>
+          <w:szCs w:val="24"/>
+        </w:rPr>
+        <w:t xml:space="preserve">n crée une fonction </w:t>
+      </w:r>
+      <w:proofErr w:type="spellStart"/>
+      <w:r>
+        <w:rPr>
+          <w:i/>
+          <w:iCs/>
+          <w:sz w:val="24"/>
+          <w:szCs w:val="24"/>
+        </w:rPr>
+        <w:t>predict</w:t>
+      </w:r>
+      <w:proofErr w:type="spellEnd"/>
+      <w:r>
+        <w:rPr>
+          <w:sz w:val="24"/>
+          <w:szCs w:val="24"/>
+        </w:rPr>
+        <w:t xml:space="preserve"> qui a pour fonction d’englober tout le processus et de retourner si le sentiment est positif ou négatif, avec le score</w:t>
+      </w:r>
+    </w:p>
+    <w:p>
+      <w:pPr>
+        <w:spacing w:after="0"/>
+        <w:jc w:val="center"/>
+        <w:rPr>
+          <w:sz w:val="24"/>
+          <w:szCs w:val="24"/>
+        </w:rPr>
+      </w:pPr>
+      <w:r>
+        <w:rPr>
+          <w:noProof/>
+          <w:sz w:val="24"/>
+          <w:szCs w:val="24"/>
+        </w:rPr>
+        <w:drawing>
+          <wp:inline distT="0" distB="0" distL="0" distR="0" wp14:anchorId="6D7A50D2" wp14:editId="28EB8C89">
+            <wp:extent cx="4236590" cy="1413803"/>
+            <wp:effectExtent l="0" t="0" r="0" b="0"/>
+            <wp:docPr id="6" name="Image 6"/>
+            <wp:cNvGraphicFramePr>
+              <a:graphicFrameLocks xmlns:a="http://schemas.openxmlformats.org/drawingml/2006/main" noChangeAspect="1"/>
+            </wp:cNvGraphicFramePr>
+            <a:graphic xmlns:a="http://schemas.openxmlformats.org/drawingml/2006/main">
+              <a:graphicData uri="http://schemas.openxmlformats.org/drawingml/2006/picture">
+                <pic:pic xmlns:pic="http://schemas.openxmlformats.org/drawingml/2006/picture">
+                  <pic:nvPicPr>
+                    <pic:cNvPr id="0" name="Picture 10"/>
+                    <pic:cNvPicPr>
+                      <a:picLocks noChangeAspect="1" noChangeArrowheads="1"/>
+                    </pic:cNvPicPr>
+                  </pic:nvPicPr>
+                  <pic:blipFill>
+                    <a:blip r:embed="rId22">
+                      <a:extLst>
+                        <a:ext uri="{28A0092B-C50C-407E-A947-70E740481C1C}">
+                          <a14:useLocalDpi xmlns:a14="http://schemas.microsoft.com/office/drawing/2010/main" val="0"/>
+                        </a:ext>
+                      </a:extLst>
+                    </a:blip>
+                    <a:srcRect/>
+                    <a:stretch>
+                      <a:fillRect/>
+                    </a:stretch>
+                  </pic:blipFill>
+                  <pic:spPr bwMode="auto">
+                    <a:xfrm>
+                      <a:off x="0" y="0"/>
+                      <a:ext cx="4282606" cy="1429159"/>
+                    </a:xfrm>
+                    <a:prstGeom prst="rect">
+                      <a:avLst/>
+                    </a:prstGeom>
+                    <a:noFill/>
+                    <a:ln>
+                      <a:noFill/>
+                    </a:ln>
+                  </pic:spPr>
+                </pic:pic>
+              </a:graphicData>
+            </a:graphic>
+          </wp:inline>
+        </w:drawing>
+      </w:r>
+    </w:p>
+    <w:p>
+      <w:pPr>
+        <w:spacing w:after="0"/>
+        <w:jc w:val="center"/>
+        <w:rPr>
+          <w:sz w:val="24"/>
+          <w:szCs w:val="24"/>
+        </w:rPr>
+      </w:pPr>
+    </w:p>
+    <w:p>
+      <w:pPr>
+        <w:spacing w:after="0"/>
+        <w:jc w:val="both"/>
+        <w:rPr>
+          <w:sz w:val="24"/>
+          <w:szCs w:val="24"/>
+        </w:rPr>
+      </w:pPr>
+      <w:r>
+        <w:rPr>
+          <w:sz w:val="24"/>
+          <w:szCs w:val="24"/>
+        </w:rPr>
+        <w:t xml:space="preserve">Dans cette fonction, on traite le texte grâce à la fonction </w:t>
+      </w:r>
+      <w:proofErr w:type="spellStart"/>
+      <w:r>
+        <w:rPr>
+          <w:i/>
+          <w:iCs/>
+          <w:sz w:val="24"/>
+          <w:szCs w:val="24"/>
+        </w:rPr>
+        <w:t>clean_phrase</w:t>
+      </w:r>
+      <w:proofErr w:type="spellEnd"/>
+      <w:r>
+        <w:rPr>
+          <w:sz w:val="24"/>
+          <w:szCs w:val="24"/>
+        </w:rPr>
+        <w:t xml:space="preserve"> (voir ci-dessous) qui reprend les étapes de prétraitement </w:t>
+      </w:r>
+      <w:r>
+        <w:rPr>
+          <w:sz w:val="24"/>
+          <w:szCs w:val="24"/>
+        </w:rPr>
+        <w:t>du texte</w:t>
+      </w:r>
+      <w:r>
+        <w:rPr>
+          <w:sz w:val="24"/>
+          <w:szCs w:val="24"/>
+        </w:rPr>
+        <w:t xml:space="preserve"> vues à la partie II. Ensuite, la phrase est </w:t>
+      </w:r>
+      <w:proofErr w:type="spellStart"/>
+      <w:r>
+        <w:rPr>
+          <w:sz w:val="24"/>
+          <w:szCs w:val="24"/>
+        </w:rPr>
+        <w:t>tokeniz</w:t>
+      </w:r>
+      <w:r>
+        <w:rPr>
+          <w:sz w:val="24"/>
+          <w:szCs w:val="24"/>
+        </w:rPr>
+        <w:t>ée</w:t>
+      </w:r>
+      <w:proofErr w:type="spellEnd"/>
+      <w:r>
+        <w:rPr>
+          <w:sz w:val="24"/>
+          <w:szCs w:val="24"/>
+        </w:rPr>
+        <w:t xml:space="preserve"> et transformée en vecteurs de mots de la bonne longueur </w:t>
+      </w:r>
+      <w:r>
+        <w:rPr>
+          <w:i/>
+          <w:iCs/>
+          <w:sz w:val="24"/>
+          <w:szCs w:val="24"/>
+        </w:rPr>
+        <w:t>(</w:t>
+      </w:r>
+      <w:proofErr w:type="spellStart"/>
+      <w:r>
+        <w:rPr>
+          <w:i/>
+          <w:iCs/>
+          <w:sz w:val="24"/>
+          <w:szCs w:val="24"/>
+        </w:rPr>
+        <w:t>max_len</w:t>
+      </w:r>
+      <w:proofErr w:type="spellEnd"/>
+      <w:r>
+        <w:rPr>
+          <w:i/>
+          <w:iCs/>
+          <w:sz w:val="24"/>
+          <w:szCs w:val="24"/>
+        </w:rPr>
+        <w:t>)</w:t>
+      </w:r>
+      <w:r>
+        <w:rPr>
+          <w:sz w:val="24"/>
+          <w:szCs w:val="24"/>
+        </w:rPr>
+        <w:t xml:space="preserve">. Enfin, on prédit le sentiment </w:t>
+      </w:r>
+      <w:r>
+        <w:rPr>
+          <w:sz w:val="24"/>
+          <w:szCs w:val="24"/>
+        </w:rPr>
+        <w:t>grâce à</w:t>
+      </w:r>
+      <w:r>
+        <w:rPr>
+          <w:sz w:val="24"/>
+          <w:szCs w:val="24"/>
+        </w:rPr>
+        <w:t xml:space="preserve"> notre modèle avec </w:t>
+      </w:r>
+      <w:proofErr w:type="spellStart"/>
+      <w:proofErr w:type="gramStart"/>
+      <w:r>
+        <w:rPr>
+          <w:i/>
+          <w:iCs/>
+          <w:sz w:val="24"/>
+          <w:szCs w:val="24"/>
+        </w:rPr>
+        <w:t>model.predict</w:t>
+      </w:r>
+      <w:proofErr w:type="spellEnd"/>
+      <w:proofErr w:type="gramEnd"/>
+      <w:r>
+        <w:rPr>
+          <w:i/>
+          <w:iCs/>
+          <w:sz w:val="24"/>
+          <w:szCs w:val="24"/>
+        </w:rPr>
+        <w:t>()</w:t>
+      </w:r>
+      <w:r>
+        <w:rPr>
+          <w:i/>
+          <w:iCs/>
+          <w:sz w:val="24"/>
+          <w:szCs w:val="24"/>
+        </w:rPr>
+        <w:t> </w:t>
+      </w:r>
+      <w:r>
+        <w:rPr>
+          <w:sz w:val="24"/>
+          <w:szCs w:val="24"/>
+        </w:rPr>
+        <w:t>: si la valeur</w:t>
+      </w:r>
+      <w:r>
+        <w:rPr>
+          <w:sz w:val="24"/>
+          <w:szCs w:val="24"/>
+        </w:rPr>
+        <w:t xml:space="preserve"> </w:t>
+      </w:r>
+      <w:r>
+        <w:rPr>
+          <w:i/>
+          <w:iCs/>
+          <w:sz w:val="24"/>
+          <w:szCs w:val="24"/>
+        </w:rPr>
+        <w:t>score</w:t>
+      </w:r>
+      <w:r>
+        <w:rPr>
+          <w:sz w:val="24"/>
+          <w:szCs w:val="24"/>
+        </w:rPr>
+        <w:t xml:space="preserve"> est inférieure à 0,5 le sentiment est considéré comme négatif, sinon comme positif (c’est la fonction </w:t>
+      </w:r>
+      <w:proofErr w:type="spellStart"/>
+      <w:r>
+        <w:rPr>
+          <w:i/>
+          <w:iCs/>
+          <w:sz w:val="24"/>
+          <w:szCs w:val="24"/>
+        </w:rPr>
+        <w:t>get_sentiment</w:t>
+      </w:r>
+      <w:proofErr w:type="spellEnd"/>
+      <w:r>
+        <w:rPr>
+          <w:sz w:val="24"/>
+          <w:szCs w:val="24"/>
+        </w:rPr>
+        <w:t>)</w:t>
+      </w:r>
+    </w:p>
+    <w:p>
+      <w:pPr>
+        <w:spacing w:after="0"/>
+        <w:jc w:val="both"/>
+        <w:rPr>
+          <w:sz w:val="24"/>
+          <w:szCs w:val="24"/>
+        </w:rPr>
+      </w:pPr>
+    </w:p>
+    <w:p>
+      <w:pPr>
+        <w:spacing w:after="0"/>
+        <w:jc w:val="center"/>
+        <w:rPr>
+          <w:sz w:val="24"/>
+          <w:szCs w:val="24"/>
+        </w:rPr>
+      </w:pPr>
+      <w:r>
+        <w:rPr>
+          <w:noProof/>
+          <w:sz w:val="24"/>
+          <w:szCs w:val="24"/>
+        </w:rPr>
+        <w:drawing>
+          <wp:inline distT="0" distB="0" distL="0" distR="0" wp14:anchorId="419DE283" wp14:editId="7919C4F0">
+            <wp:extent cx="4220307" cy="1883041"/>
+            <wp:effectExtent l="0" t="0" r="8890" b="3175"/>
+            <wp:docPr id="7" name="Image 7"/>
+            <wp:cNvGraphicFramePr>
+              <a:graphicFrameLocks xmlns:a="http://schemas.openxmlformats.org/drawingml/2006/main" noChangeAspect="1"/>
+            </wp:cNvGraphicFramePr>
+            <a:graphic xmlns:a="http://schemas.openxmlformats.org/drawingml/2006/main">
+              <a:graphicData uri="http://schemas.openxmlformats.org/drawingml/2006/picture">
+                <pic:pic xmlns:pic="http://schemas.openxmlformats.org/drawingml/2006/picture">
+                  <pic:nvPicPr>
+                    <pic:cNvPr id="0" name="Picture 11"/>
+                    <pic:cNvPicPr>
+                      <a:picLocks noChangeAspect="1" noChangeArrowheads="1"/>
+                    </pic:cNvPicPr>
+                  </pic:nvPicPr>
+                  <pic:blipFill>
+                    <a:blip r:embed="rId23">
+                      <a:extLst>
+                        <a:ext uri="{28A0092B-C50C-407E-A947-70E740481C1C}">
+                          <a14:useLocalDpi xmlns:a14="http://schemas.microsoft.com/office/drawing/2010/main" val="0"/>
+                        </a:ext>
+                      </a:extLst>
+                    </a:blip>
+                    <a:srcRect/>
+                    <a:stretch>
+                      <a:fillRect/>
+                    </a:stretch>
+                  </pic:blipFill>
+                  <pic:spPr bwMode="auto">
+                    <a:xfrm>
+                      <a:off x="0" y="0"/>
+                      <a:ext cx="4288992" cy="1913687"/>
+                    </a:xfrm>
+                    <a:prstGeom prst="rect">
+                      <a:avLst/>
+                    </a:prstGeom>
+                    <a:noFill/>
+                    <a:ln>
+                      <a:noFill/>
+                    </a:ln>
+                  </pic:spPr>
+                </pic:pic>
+              </a:graphicData>
+            </a:graphic>
+          </wp:inline>
+        </w:drawing>
+      </w:r>
+    </w:p>
+    <w:p>
+      <w:pPr>
+        <w:spacing w:after="0"/>
+        <w:jc w:val="center"/>
+        <w:rPr>
+          <w:sz w:val="20"/>
+          <w:szCs w:val="20"/>
+        </w:rPr>
+      </w:pPr>
+      <w:r>
+        <w:rPr>
+          <w:sz w:val="20"/>
+          <w:szCs w:val="20"/>
+        </w:rPr>
+        <w:t xml:space="preserve">Fonction </w:t>
+      </w:r>
+      <w:proofErr w:type="spellStart"/>
+      <w:r>
+        <w:rPr>
+          <w:i/>
+          <w:iCs/>
+          <w:sz w:val="20"/>
+          <w:szCs w:val="20"/>
+        </w:rPr>
+        <w:t>clean_phrase</w:t>
+      </w:r>
+      <w:proofErr w:type="spellEnd"/>
+      <w:r>
+        <w:rPr>
+          <w:sz w:val="20"/>
+          <w:szCs w:val="20"/>
+        </w:rPr>
+        <w:t xml:space="preserve"> reprenant toutes les étapes de traitement vues en partie II</w:t>
+      </w:r>
+    </w:p>
+    <w:p>
+      <w:pPr>
+        <w:spacing w:after="0"/>
+        <w:jc w:val="both"/>
+        <w:rPr>
+          <w:sz w:val="24"/>
+          <w:szCs w:val="24"/>
+        </w:rPr>
+      </w:pPr>
+    </w:p>
+    <w:p>
+      <w:pPr>
+        <w:spacing w:after="0"/>
+        <w:jc w:val="center"/>
+        <w:rPr>
+          <w:sz w:val="24"/>
+          <w:szCs w:val="24"/>
+        </w:rPr>
+      </w:pPr>
+      <w:r>
+        <w:rPr>
+          <w:noProof/>
+          <w:sz w:val="24"/>
+          <w:szCs w:val="24"/>
+        </w:rPr>
+        <w:drawing>
+          <wp:inline distT="0" distB="0" distL="0" distR="0" wp14:anchorId="0105D811" wp14:editId="12659B18">
+            <wp:extent cx="4213225" cy="1406525"/>
+            <wp:effectExtent l="0" t="0" r="0" b="3175"/>
+            <wp:docPr id="5" name="Image 5"/>
+            <wp:cNvGraphicFramePr>
+              <a:graphicFrameLocks xmlns:a="http://schemas.openxmlformats.org/drawingml/2006/main" noChangeAspect="1"/>
+            </wp:cNvGraphicFramePr>
+            <a:graphic xmlns:a="http://schemas.openxmlformats.org/drawingml/2006/main">
+              <a:graphicData uri="http://schemas.openxmlformats.org/drawingml/2006/picture">
+                <pic:pic xmlns:pic="http://schemas.openxmlformats.org/drawingml/2006/picture">
+                  <pic:nvPicPr>
+                    <pic:cNvPr id="0" name="Picture 9"/>
+                    <pic:cNvPicPr>
+                      <a:picLocks noChangeAspect="1" noChangeArrowheads="1"/>
+                    </pic:cNvPicPr>
+                  </pic:nvPicPr>
+                  <pic:blipFill>
+                    <a:blip r:embed="rId24">
+                      <a:extLst>
+                        <a:ext uri="{28A0092B-C50C-407E-A947-70E740481C1C}">
+                          <a14:useLocalDpi xmlns:a14="http://schemas.microsoft.com/office/drawing/2010/main" val="0"/>
+                        </a:ext>
+                      </a:extLst>
+                    </a:blip>
+                    <a:srcRect/>
+                    <a:stretch>
+                      <a:fillRect/>
+                    </a:stretch>
+                  </pic:blipFill>
+                  <pic:spPr bwMode="auto">
+                    <a:xfrm>
+                      <a:off x="0" y="0"/>
+                      <a:ext cx="4213225" cy="1406525"/>
+                    </a:xfrm>
+                    <a:prstGeom prst="rect">
+                      <a:avLst/>
+                    </a:prstGeom>
+                    <a:noFill/>
+                    <a:ln>
+                      <a:noFill/>
+                    </a:ln>
+                  </pic:spPr>
+                </pic:pic>
+              </a:graphicData>
+            </a:graphic>
+          </wp:inline>
+        </w:drawing>
+      </w:r>
+    </w:p>
+    <w:p>
+      <w:pPr>
+        <w:spacing w:after="0"/>
+        <w:jc w:val="center"/>
+        <w:rPr>
+          <w:sz w:val="24"/>
+          <w:szCs w:val="24"/>
+        </w:rPr>
+      </w:pPr>
+    </w:p>
+    <w:p>
+      <w:pPr>
+        <w:spacing w:after="0"/>
+        <w:jc w:val="both"/>
+        <w:rPr>
+          <w:sz w:val="24"/>
+          <w:szCs w:val="24"/>
+        </w:rPr>
+      </w:pPr>
+      <w:r>
+        <w:rPr>
+          <w:sz w:val="24"/>
+          <w:szCs w:val="24"/>
+        </w:rPr>
+        <w:t>On peut voir que les résultats obtenus sont cohérents avec ce à quoi on s’attend</w:t>
+      </w:r>
+      <w:r>
+        <w:rPr>
+          <w:sz w:val="24"/>
+          <w:szCs w:val="24"/>
+        </w:rPr>
+        <w:t>.</w:t>
+      </w:r>
+    </w:p>
+    <w:p>
+      <w:pPr>
+        <w:spacing w:after="0"/>
+        <w:jc w:val="both"/>
+        <w:rPr>
+          <w:sz w:val="24"/>
+          <w:szCs w:val="24"/>
+        </w:rPr>
+      </w:pPr>
+    </w:p>
+    <w:p>
+      <w:pPr>
+        <w:spacing w:after="0"/>
+        <w:jc w:val="both"/>
+        <w:rPr>
+          <w:sz w:val="24"/>
+          <w:szCs w:val="24"/>
+        </w:rPr>
+      </w:pPr>
+      <w:r>
+        <w:rPr>
+          <w:sz w:val="24"/>
+          <w:szCs w:val="24"/>
+        </w:rPr>
+        <w:t xml:space="preserve">En ce qui concerne les améliorations possibles, on peut se pencher sur le modèle, peut-être explorer les différents </w:t>
+      </w:r>
+      <w:proofErr w:type="spellStart"/>
+      <w:r>
+        <w:rPr>
+          <w:sz w:val="24"/>
+          <w:szCs w:val="24"/>
+        </w:rPr>
+        <w:t>layers</w:t>
+      </w:r>
+      <w:proofErr w:type="spellEnd"/>
+      <w:r>
+        <w:rPr>
+          <w:sz w:val="24"/>
+          <w:szCs w:val="24"/>
+        </w:rPr>
+        <w:t xml:space="preserve"> disponibles et comparer les résultats de modèles différents.</w:t>
+      </w:r>
+    </w:p>
+    <w:p>
+      <w:pPr>
+        <w:spacing w:after="0"/>
+        <w:jc w:val="both"/>
+        <w:rPr>
+          <w:sz w:val="24"/>
+          <w:szCs w:val="24"/>
+        </w:rPr>
+      </w:pPr>
+      <w:r>
+        <w:rPr>
+          <w:sz w:val="24"/>
+          <w:szCs w:val="24"/>
+        </w:rPr>
+        <w:t>On pourrait aussi jouer sur les paramètres de compilation et d’entraînement du modèle, qui ont sûrement un gros impact sur la précision. De plus on peut jouer sur la densité du jeu de données d’entraînement et de test.</w:t>
+      </w:r>
     </w:p>
     <w:sectPr>
-      <w:headerReference w:type="default" r:id="rId18"/>
-      <w:footerReference w:type="default" r:id="rId19"/>
+      <w:headerReference w:type="default" r:id="rId25"/>
+      <w:footerReference w:type="default" r:id="rId26"/>
       <w:pgSz w:w="11906" w:h="16838"/>
       <w:pgMar w:top="1417" w:right="1417" w:bottom="1417" w:left="1417" w:header="708" w:footer="708" w:gutter="0"/>
       <w:cols w:space="708"/>
@@ -2976,6 +5007,18 @@
     </w:pPr>
     <w:r>
       <w:t>SARTORIUS Ghislain</w:t>
+    </w:r>
+    <w:r>
+      <w:ptab w:relativeTo="margin" w:alignment="center" w:leader="none"/>
+    </w:r>
+    <w:r>
+      <w:t>NLP 2020-2021</w:t>
+    </w:r>
+    <w:r>
+      <w:ptab w:relativeTo="margin" w:alignment="right" w:leader="none"/>
+    </w:r>
+    <w:r>
+      <w:t>M1 - IA</w:t>
     </w:r>
   </w:p>
 </w:hdr>

</xml_diff>